<commit_message>
Completed tasks for preliminary testing in the laboratory work number 8
</commit_message>
<xml_diff>
--- a/labs/laboratory-work-8/Лабораторна робота №8.docx
+++ b/labs/laboratory-work-8/Лабораторна робота №8.docx
@@ -601,61 +601,7 @@
           <w:szCs w:val="28"/>
           <w:rtl w:val="0"/>
         </w:rPr>
-        <w:t xml:space="preserve">Робота студентів групи РПЗ-13А та РПЗ-13Б Eleven Two </w:t>
-      </w:r>
-      <w:r>
-        <w:rPr>
-          <w:color w:val="000000"/>
-          <w:sz w:val="28"/>
-          <w:szCs w:val="28"/>
-          <w:rtl w:val="0"/>
-        </w:rPr>
-        <w:t xml:space="preserve">Zeroes</w:t>
-      </w:r>
-      <w:r>
-        <w:rPr>
-          <w:color w:val="000000"/>
-          <w:sz w:val="28"/>
-          <w:szCs w:val="28"/>
-          <w:rtl w:val="0"/>
-        </w:rPr>
-        <w:t xml:space="preserve">: Vlad </w:t>
-      </w:r>
-      <w:r>
-        <w:rPr>
-          <w:color w:val="000000"/>
-          <w:sz w:val="28"/>
-          <w:szCs w:val="28"/>
-          <w:rtl w:val="0"/>
-        </w:rPr>
-        <w:t xml:space="preserve">Sapozhnyk</w:t>
-      </w:r>
-      <w:r>
-        <w:rPr>
-          <w:color w:val="000000"/>
-          <w:sz w:val="28"/>
-          <w:szCs w:val="28"/>
-          <w:rtl w:val="0"/>
-        </w:rPr>
-        <w:t xml:space="preserve">, Max Karpenko and Dmytro </w:t>
-      </w:r>
-      <w:r>
-        <w:rPr>
-          <w:color w:val="000000"/>
-          <w:sz w:val="28"/>
-          <w:szCs w:val="28"/>
-          <w:rtl w:val="0"/>
-        </w:rPr>
-        <w:t xml:space="preserve">Onufriiev</w:t>
-      </w:r>
-      <w:r>
-        <w:rPr>
-          <w:color w:val="000000"/>
-          <w:sz w:val="28"/>
-          <w:szCs w:val="28"/>
-          <w:rtl w:val="0"/>
-        </w:rPr>
-        <w:t xml:space="preserve">. </w:t>
+        <w:t xml:space="preserve">Робота студентів групи РПЗ-13А та РПЗ-13Б Eleven Two Zeroes: Vlad Sapozhnyk, Max Karpenko and Dmytro Onufriiev. </w:t>
       </w:r>
     </w:p>
     <w:p>
@@ -685,6 +631,1679 @@
           <w:rtl w:val="0"/>
         </w:rPr>
         <w:t xml:space="preserve"> </w:t>
+      </w:r>
+    </w:p>
+    <w:p>
+      <w:pPr>
+        <w:numPr>
+          <w:ilvl w:val="0"/>
+          <w:numId w:val="7"/>
+        </w:numPr>
+        <w:ind w:left="425" w:hanging="360"/>
+        <w:jc w:val="both"/>
+        <w:rPr>
+          <w:sz w:val="28"/>
+          <w:szCs w:val="28"/>
+        </w:rPr>
+      </w:pPr>
+      <w:r>
+        <w:rPr>
+          <w:sz w:val="28"/>
+          <w:szCs w:val="28"/>
+          <w:rtl w:val="0"/>
+        </w:rPr>
+        <w:t xml:space="preserve">Отримання практичних навиків роботи з командною оболонкою Bash.</w:t>
+      </w:r>
+    </w:p>
+    <w:p>
+      <w:pPr>
+        <w:numPr>
+          <w:ilvl w:val="0"/>
+          <w:numId w:val="7"/>
+        </w:numPr>
+        <w:ind w:left="425" w:hanging="360"/>
+        <w:jc w:val="both"/>
+        <w:rPr>
+          <w:sz w:val="28"/>
+          <w:szCs w:val="28"/>
+        </w:rPr>
+      </w:pPr>
+      <w:r>
+        <w:rPr>
+          <w:sz w:val="28"/>
+          <w:szCs w:val="28"/>
+          <w:rtl w:val="0"/>
+        </w:rPr>
+        <w:t xml:space="preserve">Знайомство з базовими структурами для збереження системних даних - процеси, память, лог-файли  та повідомлення про стан ядра.</w:t>
+      </w:r>
+    </w:p>
+    <w:p>
+      <w:pPr>
+        <w:numPr>
+          <w:ilvl w:val="0"/>
+          <w:numId w:val="7"/>
+        </w:numPr>
+        <w:ind w:left="425" w:hanging="360"/>
+        <w:jc w:val="both"/>
+        <w:rPr>
+          <w:sz w:val="28"/>
+          <w:szCs w:val="28"/>
+        </w:rPr>
+      </w:pPr>
+      <w:r>
+        <w:rPr>
+          <w:sz w:val="28"/>
+          <w:szCs w:val="28"/>
+          <w:rtl w:val="0"/>
+        </w:rPr>
+        <w:t xml:space="preserve">Знайомство зі стандартом FHS.</w:t>
+      </w:r>
+    </w:p>
+    <w:p>
+      <w:pPr>
+        <w:numPr>
+          <w:ilvl w:val="0"/>
+          <w:numId w:val="7"/>
+        </w:numPr>
+        <w:ind w:left="425" w:hanging="360"/>
+        <w:jc w:val="both"/>
+        <w:rPr>
+          <w:sz w:val="28"/>
+          <w:szCs w:val="28"/>
+        </w:rPr>
+      </w:pPr>
+      <w:r>
+        <w:rPr>
+          <w:sz w:val="28"/>
+          <w:szCs w:val="28"/>
+          <w:rtl w:val="0"/>
+        </w:rPr>
+        <w:t xml:space="preserve">Знайомство з діями при налаштуванні мережі.</w:t>
+      </w:r>
+    </w:p>
+    <w:p>
+      <w:pPr>
+        <w:spacing w:line="276" w:lineRule="auto"/>
+        <w:rPr>
+          <w:sz w:val="28"/>
+          <w:szCs w:val="28"/>
+        </w:rPr>
+      </w:pPr>
+      <w:r>
+        <w:rPr>
+          <w:b w:val="1"/>
+          <w:color w:val="000000"/>
+          <w:sz w:val="28"/>
+          <w:szCs w:val="28"/>
+          <w:rtl w:val="0"/>
+        </w:rPr>
+        <w:t xml:space="preserve">Матеріальне забезпечення занять:</w:t>
+      </w:r>
+      <w:r>
+        <w:rPr>
+          <w:rtl w:val="0"/>
+        </w:rPr>
+      </w:r>
+    </w:p>
+    <w:p>
+      <w:pPr>
+        <w:numPr>
+          <w:ilvl w:val="0"/>
+          <w:numId w:val="8"/>
+        </w:numPr>
+        <w:ind w:left="425" w:hanging="360"/>
+        <w:jc w:val="both"/>
+        <w:rPr/>
+      </w:pPr>
+      <w:r>
+        <w:rPr>
+          <w:sz w:val="28"/>
+          <w:szCs w:val="28"/>
+          <w:rtl w:val="0"/>
+        </w:rPr>
+        <w:t xml:space="preserve">ЕОМ типу IBM PC.</w:t>
+      </w:r>
+    </w:p>
+    <w:p>
+      <w:pPr>
+        <w:numPr>
+          <w:ilvl w:val="0"/>
+          <w:numId w:val="8"/>
+        </w:numPr>
+        <w:ind w:left="425" w:hanging="360"/>
+        <w:jc w:val="both"/>
+        <w:rPr/>
+      </w:pPr>
+      <w:r>
+        <w:rPr>
+          <w:sz w:val="28"/>
+          <w:szCs w:val="28"/>
+          <w:rtl w:val="0"/>
+        </w:rPr>
+        <w:t xml:space="preserve">ОС сімейства Windows та віртуальна машина Virtual Box (Oracle).</w:t>
+      </w:r>
+    </w:p>
+    <w:p>
+      <w:pPr>
+        <w:numPr>
+          <w:ilvl w:val="0"/>
+          <w:numId w:val="8"/>
+        </w:numPr>
+        <w:ind w:left="425" w:hanging="360"/>
+        <w:jc w:val="both"/>
+        <w:rPr/>
+      </w:pPr>
+      <w:r>
+        <w:rPr>
+          <w:sz w:val="28"/>
+          <w:szCs w:val="28"/>
+          <w:rtl w:val="0"/>
+        </w:rPr>
+        <w:t xml:space="preserve">ОС GNU/Linux (будь-який дистрибутив).</w:t>
+      </w:r>
+    </w:p>
+    <w:p>
+      <w:pPr>
+        <w:numPr>
+          <w:ilvl w:val="0"/>
+          <w:numId w:val="8"/>
+        </w:numPr>
+        <w:ind w:left="425" w:hanging="360"/>
+        <w:jc w:val="both"/>
+        <w:rPr/>
+      </w:pPr>
+      <w:r>
+        <w:rPr>
+          <w:sz w:val="28"/>
+          <w:szCs w:val="28"/>
+          <w:rtl w:val="0"/>
+        </w:rPr>
+        <w:t xml:space="preserve">Сайт мережевої академії Cisco netacad.com та його онлайн курси по Linux</w:t>
+      </w:r>
+    </w:p>
+    <w:p>
+      <w:pPr>
+        <w:spacing w:line="276" w:lineRule="auto"/>
+        <w:jc w:val="both"/>
+        <w:rPr>
+          <w:b w:val="1"/>
+          <w:i w:val="1"/>
+          <w:color w:val="ff0000"/>
+          <w:sz w:val="28"/>
+          <w:szCs w:val="28"/>
+        </w:rPr>
+      </w:pPr>
+      <w:r>
+        <w:rPr>
+          <w:b w:val="1"/>
+          <w:color w:val="000000"/>
+          <w:sz w:val="28"/>
+          <w:szCs w:val="28"/>
+          <w:rtl w:val="0"/>
+        </w:rPr>
+        <w:t xml:space="preserve">Завдання для попередньої підготовки: </w:t>
+      </w:r>
+      <w:r>
+        <w:rPr>
+          <w:b w:val="1"/>
+          <w:i w:val="1"/>
+          <w:color w:val="ff0000"/>
+          <w:sz w:val="28"/>
+          <w:szCs w:val="28"/>
+          <w:rtl w:val="0"/>
+        </w:rPr>
+        <w:t xml:space="preserve">Created by Vlad Sapozhnyk</w:t>
+      </w:r>
+    </w:p>
+    <w:p>
+      <w:pPr>
+        <w:spacing w:line="276" w:lineRule="auto"/>
+        <w:jc w:val="both"/>
+        <w:rPr>
+          <w:b w:val="1"/>
+          <w:i w:val="1"/>
+          <w:color w:val="ff0000"/>
+          <w:sz w:val="28"/>
+          <w:szCs w:val="28"/>
+        </w:rPr>
+      </w:pPr>
+      <w:r>
+        <w:rPr>
+          <w:rtl w:val="0"/>
+        </w:rPr>
+      </w:r>
+    </w:p>
+    <w:p>
+      <w:pPr>
+        <w:spacing w:line="276" w:lineRule="auto"/>
+        <w:jc w:val="center"/>
+        <w:rPr>
+          <w:sz w:val="28"/>
+          <w:szCs w:val="28"/>
+        </w:rPr>
+      </w:pPr>
+      <w:r>
+        <w:rPr>
+          <w:sz w:val="28"/>
+          <w:szCs w:val="28"/>
+          <w:rtl w:val="0"/>
+        </w:rPr>
+        <w:t xml:space="preserve">Glossary of Terms</w:t>
+      </w:r>
+    </w:p>
+    <w:p>
+      <w:pPr>
+        <w:spacing w:line="276" w:lineRule="auto"/>
+        <w:jc w:val="center"/>
+        <w:rPr>
+          <w:sz w:val="28"/>
+          <w:szCs w:val="28"/>
+        </w:rPr>
+      </w:pPr>
+      <w:r>
+        <w:rPr>
+          <w:rtl w:val="0"/>
+        </w:rPr>
+      </w:r>
+    </w:p>
+    <w:tbl>
+      <w:tblPr>
+        <w:tblStyle w:val="Table1"/>
+        <w:tblW w:w="11108.0" w:type="dxa"/>
+        <w:jc w:val="center"/>
+        <w:tblBorders>
+          <w:top w:color="000000" w:space="0" w:sz="8" w:val="single"/>
+          <w:left w:color="000000" w:space="0" w:sz="8" w:val="single"/>
+          <w:bottom w:color="000000" w:space="0" w:sz="8" w:val="single"/>
+          <w:right w:color="000000" w:space="0" w:sz="8" w:val="single"/>
+          <w:insideH w:color="000000" w:space="0" w:sz="8" w:val="single"/>
+          <w:insideV w:color="000000" w:space="0" w:sz="8" w:val="single"/>
+        </w:tblBorders>
+        <w:tblLayout w:type="fixed"/>
+        <w:tblLook w:val="0600"/>
+      </w:tblPr>
+      <w:tblGrid>
+        <w:gridCol w:w="5554"/>
+        <w:gridCol w:w="5554"/>
+        <w:tblGridChange w:id="0">
+          <w:tblGrid>
+            <w:gridCol w:w="5554"/>
+            <w:gridCol w:w="5554"/>
+          </w:tblGrid>
+        </w:tblGridChange>
+      </w:tblGrid>
+      <w:tr>
+        <w:trPr>
+          <w:cantSplit w:val="0"/>
+          <w:tblHeader w:val="0"/>
+        </w:trPr>
+        <w:tc>
+          <w:tcPr>
+            <w:shd w:fill="auto" w:val="clear"/>
+            <w:tcMar>
+              <w:top w:w="100.0" w:type="dxa"/>
+              <w:left w:w="100.0" w:type="dxa"/>
+              <w:bottom w:w="100.0" w:type="dxa"/>
+              <w:right w:w="100.0" w:type="dxa"/>
+            </w:tcMar>
+            <w:vAlign w:val="top"/>
+          </w:tcPr>
+          <w:p>
+            <w:pPr>
+              <w:keepNext w:val="0"/>
+              <w:keepLines w:val="0"/>
+              <w:pageBreakBefore w:val="0"/>
+              <w:widowControl w:val="0"/>
+              <w:pBdr>
+                <w:top w:space="0" w:sz="0" w:val="nil"/>
+                <w:left w:space="0" w:sz="0" w:val="nil"/>
+                <w:bottom w:space="0" w:sz="0" w:val="nil"/>
+                <w:right w:space="0" w:sz="0" w:val="nil"/>
+                <w:between w:space="0" w:sz="0" w:val="nil"/>
+              </w:pBdr>
+              <w:shd w:fill="auto" w:val="clear"/>
+              <w:spacing w:after="0" w:before="0" w:line="240" w:lineRule="auto"/>
+              <w:ind w:left="0" w:right="0" w:firstLine="0"/>
+              <w:jc w:val="center"/>
+              <w:rPr>
+                <w:b w:val="1"/>
+                <w:sz w:val="28"/>
+                <w:szCs w:val="28"/>
+              </w:rPr>
+            </w:pPr>
+            <w:r>
+              <w:rPr>
+                <w:b w:val="1"/>
+                <w:sz w:val="28"/>
+                <w:szCs w:val="28"/>
+                <w:rtl w:val="0"/>
+              </w:rPr>
+              <w:t xml:space="preserve">Name of the term</w:t>
+            </w:r>
+          </w:p>
+        </w:tc>
+        <w:tc>
+          <w:tcPr>
+            <w:shd w:fill="auto" w:val="clear"/>
+            <w:tcMar>
+              <w:top w:w="100.0" w:type="dxa"/>
+              <w:left w:w="100.0" w:type="dxa"/>
+              <w:bottom w:w="100.0" w:type="dxa"/>
+              <w:right w:w="100.0" w:type="dxa"/>
+            </w:tcMar>
+            <w:vAlign w:val="top"/>
+          </w:tcPr>
+          <w:p>
+            <w:pPr>
+              <w:keepNext w:val="0"/>
+              <w:keepLines w:val="0"/>
+              <w:pageBreakBefore w:val="0"/>
+              <w:widowControl w:val="0"/>
+              <w:pBdr>
+                <w:top w:space="0" w:sz="0" w:val="nil"/>
+                <w:left w:space="0" w:sz="0" w:val="nil"/>
+                <w:bottom w:space="0" w:sz="0" w:val="nil"/>
+                <w:right w:space="0" w:sz="0" w:val="nil"/>
+                <w:between w:space="0" w:sz="0" w:val="nil"/>
+              </w:pBdr>
+              <w:shd w:fill="auto" w:val="clear"/>
+              <w:spacing w:after="0" w:before="0" w:line="240" w:lineRule="auto"/>
+              <w:ind w:left="0" w:right="0" w:firstLine="0"/>
+              <w:jc w:val="center"/>
+              <w:rPr>
+                <w:b w:val="1"/>
+                <w:sz w:val="28"/>
+                <w:szCs w:val="28"/>
+              </w:rPr>
+            </w:pPr>
+            <w:r>
+              <w:rPr>
+                <w:b w:val="1"/>
+                <w:sz w:val="28"/>
+                <w:szCs w:val="28"/>
+                <w:rtl w:val="0"/>
+              </w:rPr>
+              <w:t xml:space="preserve">Translation</w:t>
+            </w:r>
+          </w:p>
+        </w:tc>
+      </w:tr>
+      <w:tr>
+        <w:trPr>
+          <w:cantSplit w:val="0"/>
+          <w:tblHeader w:val="0"/>
+        </w:trPr>
+        <w:tc>
+          <w:tcPr>
+            <w:shd w:fill="auto" w:val="clear"/>
+            <w:tcMar>
+              <w:top w:w="100.0" w:type="dxa"/>
+              <w:left w:w="100.0" w:type="dxa"/>
+              <w:bottom w:w="100.0" w:type="dxa"/>
+              <w:right w:w="100.0" w:type="dxa"/>
+            </w:tcMar>
+            <w:vAlign w:val="top"/>
+          </w:tcPr>
+          <w:p>
+            <w:pPr>
+              <w:tabs>
+                <w:tab w:val="left" w:leader="none" w:pos="945"/>
+              </w:tabs>
+              <w:ind w:left="0" w:firstLine="0"/>
+              <w:jc w:val="center"/>
+              <w:rPr>
+                <w:sz w:val="34"/>
+                <w:szCs w:val="34"/>
+              </w:rPr>
+            </w:pPr>
+            <w:r>
+              <w:rPr>
+                <w:sz w:val="28"/>
+                <w:szCs w:val="28"/>
+                <w:rtl w:val="0"/>
+              </w:rPr>
+              <w:t xml:space="preserve">implementation</w:t>
+            </w:r>
+            <w:r>
+              <w:rPr>
+                <w:rtl w:val="0"/>
+              </w:rPr>
+            </w:r>
+          </w:p>
+        </w:tc>
+        <w:tc>
+          <w:tcPr>
+            <w:shd w:fill="auto" w:val="clear"/>
+            <w:tcMar>
+              <w:top w:w="100.0" w:type="dxa"/>
+              <w:left w:w="100.0" w:type="dxa"/>
+              <w:bottom w:w="100.0" w:type="dxa"/>
+              <w:right w:w="100.0" w:type="dxa"/>
+            </w:tcMar>
+            <w:vAlign w:val="top"/>
+          </w:tcPr>
+          <w:p>
+            <w:pPr>
+              <w:keepNext w:val="0"/>
+              <w:keepLines w:val="0"/>
+              <w:pageBreakBefore w:val="0"/>
+              <w:widowControl w:val="0"/>
+              <w:pBdr>
+                <w:top w:space="0" w:sz="0" w:val="nil"/>
+                <w:left w:space="0" w:sz="0" w:val="nil"/>
+                <w:bottom w:space="0" w:sz="0" w:val="nil"/>
+                <w:right w:space="0" w:sz="0" w:val="nil"/>
+                <w:between w:space="0" w:sz="0" w:val="nil"/>
+              </w:pBdr>
+              <w:shd w:fill="auto" w:val="clear"/>
+              <w:spacing w:after="0" w:before="0" w:line="240" w:lineRule="auto"/>
+              <w:ind w:left="0" w:right="0" w:firstLine="0"/>
+              <w:jc w:val="center"/>
+              <w:rPr>
+                <w:sz w:val="28"/>
+                <w:szCs w:val="28"/>
+              </w:rPr>
+            </w:pPr>
+            <w:r>
+              <w:rPr>
+                <w:sz w:val="28"/>
+                <w:szCs w:val="28"/>
+                <w:rtl w:val="0"/>
+              </w:rPr>
+              <w:t xml:space="preserve">реалізація</w:t>
+            </w:r>
+          </w:p>
+        </w:tc>
+      </w:tr>
+      <w:tr>
+        <w:trPr>
+          <w:cantSplit w:val="0"/>
+          <w:tblHeader w:val="0"/>
+        </w:trPr>
+        <w:tc>
+          <w:tcPr>
+            <w:shd w:fill="auto" w:val="clear"/>
+            <w:tcMar>
+              <w:top w:w="100.0" w:type="dxa"/>
+              <w:left w:w="100.0" w:type="dxa"/>
+              <w:bottom w:w="100.0" w:type="dxa"/>
+              <w:right w:w="100.0" w:type="dxa"/>
+            </w:tcMar>
+            <w:vAlign w:val="top"/>
+          </w:tcPr>
+          <w:p>
+            <w:pPr>
+              <w:keepNext w:val="0"/>
+              <w:keepLines w:val="0"/>
+              <w:pageBreakBefore w:val="0"/>
+              <w:widowControl w:val="0"/>
+              <w:pBdr>
+                <w:top w:space="0" w:sz="0" w:val="nil"/>
+                <w:left w:space="0" w:sz="0" w:val="nil"/>
+                <w:bottom w:space="0" w:sz="0" w:val="nil"/>
+                <w:right w:space="0" w:sz="0" w:val="nil"/>
+                <w:between w:space="0" w:sz="0" w:val="nil"/>
+              </w:pBdr>
+              <w:shd w:fill="auto" w:val="clear"/>
+              <w:spacing w:after="0" w:before="0" w:line="240" w:lineRule="auto"/>
+              <w:ind w:left="0" w:right="0" w:firstLine="0"/>
+              <w:jc w:val="center"/>
+              <w:rPr>
+                <w:sz w:val="28"/>
+                <w:szCs w:val="28"/>
+              </w:rPr>
+            </w:pPr>
+            <w:r>
+              <w:rPr>
+                <w:sz w:val="28"/>
+                <w:szCs w:val="28"/>
+                <w:rtl w:val="0"/>
+              </w:rPr>
+              <w:t xml:space="preserve">to store </w:t>
+            </w:r>
+          </w:p>
+        </w:tc>
+        <w:tc>
+          <w:tcPr>
+            <w:shd w:fill="auto" w:val="clear"/>
+            <w:tcMar>
+              <w:top w:w="100.0" w:type="dxa"/>
+              <w:left w:w="100.0" w:type="dxa"/>
+              <w:bottom w:w="100.0" w:type="dxa"/>
+              <w:right w:w="100.0" w:type="dxa"/>
+            </w:tcMar>
+            <w:vAlign w:val="top"/>
+          </w:tcPr>
+          <w:p>
+            <w:pPr>
+              <w:keepNext w:val="0"/>
+              <w:keepLines w:val="0"/>
+              <w:pageBreakBefore w:val="0"/>
+              <w:widowControl w:val="0"/>
+              <w:pBdr>
+                <w:top w:space="0" w:sz="0" w:val="nil"/>
+                <w:left w:space="0" w:sz="0" w:val="nil"/>
+                <w:bottom w:space="0" w:sz="0" w:val="nil"/>
+                <w:right w:space="0" w:sz="0" w:val="nil"/>
+                <w:between w:space="0" w:sz="0" w:val="nil"/>
+              </w:pBdr>
+              <w:shd w:fill="auto" w:val="clear"/>
+              <w:spacing w:after="0" w:before="0" w:line="240" w:lineRule="auto"/>
+              <w:ind w:left="0" w:right="0" w:firstLine="0"/>
+              <w:jc w:val="center"/>
+              <w:rPr>
+                <w:sz w:val="28"/>
+                <w:szCs w:val="28"/>
+              </w:rPr>
+            </w:pPr>
+            <w:r>
+              <w:rPr>
+                <w:sz w:val="28"/>
+                <w:szCs w:val="28"/>
+                <w:rtl w:val="0"/>
+              </w:rPr>
+              <w:t xml:space="preserve">зберігати</w:t>
+            </w:r>
+          </w:p>
+        </w:tc>
+      </w:tr>
+      <w:tr>
+        <w:trPr>
+          <w:cantSplit w:val="0"/>
+          <w:tblHeader w:val="0"/>
+        </w:trPr>
+        <w:tc>
+          <w:tcPr>
+            <w:shd w:fill="auto" w:val="clear"/>
+            <w:tcMar>
+              <w:top w:w="100.0" w:type="dxa"/>
+              <w:left w:w="100.0" w:type="dxa"/>
+              <w:bottom w:w="100.0" w:type="dxa"/>
+              <w:right w:w="100.0" w:type="dxa"/>
+            </w:tcMar>
+            <w:vAlign w:val="top"/>
+          </w:tcPr>
+          <w:p>
+            <w:pPr>
+              <w:keepNext w:val="0"/>
+              <w:keepLines w:val="0"/>
+              <w:pageBreakBefore w:val="0"/>
+              <w:widowControl w:val="0"/>
+              <w:pBdr>
+                <w:top w:space="0" w:sz="0" w:val="nil"/>
+                <w:left w:space="0" w:sz="0" w:val="nil"/>
+                <w:bottom w:space="0" w:sz="0" w:val="nil"/>
+                <w:right w:space="0" w:sz="0" w:val="nil"/>
+                <w:between w:space="0" w:sz="0" w:val="nil"/>
+              </w:pBdr>
+              <w:shd w:fill="auto" w:val="clear"/>
+              <w:spacing w:after="0" w:before="0" w:line="240" w:lineRule="auto"/>
+              <w:ind w:left="0" w:right="0" w:firstLine="0"/>
+              <w:jc w:val="center"/>
+              <w:rPr>
+                <w:sz w:val="28"/>
+                <w:szCs w:val="28"/>
+              </w:rPr>
+            </w:pPr>
+            <w:r>
+              <w:rPr>
+                <w:sz w:val="28"/>
+                <w:szCs w:val="28"/>
+                <w:rtl w:val="0"/>
+              </w:rPr>
+              <w:t xml:space="preserve">process management</w:t>
+            </w:r>
+          </w:p>
+        </w:tc>
+        <w:tc>
+          <w:tcPr>
+            <w:shd w:fill="auto" w:val="clear"/>
+            <w:tcMar>
+              <w:top w:w="100.0" w:type="dxa"/>
+              <w:left w:w="100.0" w:type="dxa"/>
+              <w:bottom w:w="100.0" w:type="dxa"/>
+              <w:right w:w="100.0" w:type="dxa"/>
+            </w:tcMar>
+            <w:vAlign w:val="top"/>
+          </w:tcPr>
+          <w:p>
+            <w:pPr>
+              <w:keepNext w:val="0"/>
+              <w:keepLines w:val="0"/>
+              <w:pageBreakBefore w:val="0"/>
+              <w:widowControl w:val="0"/>
+              <w:pBdr>
+                <w:top w:space="0" w:sz="0" w:val="nil"/>
+                <w:left w:space="0" w:sz="0" w:val="nil"/>
+                <w:bottom w:space="0" w:sz="0" w:val="nil"/>
+                <w:right w:space="0" w:sz="0" w:val="nil"/>
+                <w:between w:space="0" w:sz="0" w:val="nil"/>
+              </w:pBdr>
+              <w:shd w:fill="auto" w:val="clear"/>
+              <w:spacing w:after="0" w:before="0" w:line="240" w:lineRule="auto"/>
+              <w:ind w:left="0" w:right="0" w:firstLine="0"/>
+              <w:jc w:val="center"/>
+              <w:rPr>
+                <w:sz w:val="28"/>
+                <w:szCs w:val="28"/>
+              </w:rPr>
+            </w:pPr>
+            <w:r>
+              <w:rPr>
+                <w:sz w:val="28"/>
+                <w:szCs w:val="28"/>
+                <w:rtl w:val="0"/>
+              </w:rPr>
+              <w:t xml:space="preserve">управління процесами</w:t>
+            </w:r>
+          </w:p>
+        </w:tc>
+      </w:tr>
+      <w:tr>
+        <w:trPr>
+          <w:cantSplit w:val="0"/>
+          <w:tblHeader w:val="0"/>
+        </w:trPr>
+        <w:tc>
+          <w:tcPr>
+            <w:shd w:fill="auto" w:val="clear"/>
+            <w:tcMar>
+              <w:top w:w="100.0" w:type="dxa"/>
+              <w:left w:w="100.0" w:type="dxa"/>
+              <w:bottom w:w="100.0" w:type="dxa"/>
+              <w:right w:w="100.0" w:type="dxa"/>
+            </w:tcMar>
+            <w:vAlign w:val="top"/>
+          </w:tcPr>
+          <w:p>
+            <w:pPr>
+              <w:keepNext w:val="0"/>
+              <w:keepLines w:val="0"/>
+              <w:pageBreakBefore w:val="0"/>
+              <w:widowControl w:val="0"/>
+              <w:pBdr>
+                <w:top w:space="0" w:sz="0" w:val="nil"/>
+                <w:left w:space="0" w:sz="0" w:val="nil"/>
+                <w:bottom w:space="0" w:sz="0" w:val="nil"/>
+                <w:right w:space="0" w:sz="0" w:val="nil"/>
+                <w:between w:space="0" w:sz="0" w:val="nil"/>
+              </w:pBdr>
+              <w:shd w:fill="auto" w:val="clear"/>
+              <w:spacing w:after="0" w:before="0" w:line="240" w:lineRule="auto"/>
+              <w:ind w:left="0" w:right="0" w:firstLine="0"/>
+              <w:jc w:val="center"/>
+              <w:rPr>
+                <w:sz w:val="28"/>
+                <w:szCs w:val="28"/>
+              </w:rPr>
+            </w:pPr>
+            <w:r>
+              <w:rPr>
+                <w:sz w:val="28"/>
+                <w:szCs w:val="28"/>
+                <w:rtl w:val="0"/>
+              </w:rPr>
+              <w:t xml:space="preserve">memory management</w:t>
+            </w:r>
+          </w:p>
+        </w:tc>
+        <w:tc>
+          <w:tcPr>
+            <w:shd w:fill="auto" w:val="clear"/>
+            <w:tcMar>
+              <w:top w:w="100.0" w:type="dxa"/>
+              <w:left w:w="100.0" w:type="dxa"/>
+              <w:bottom w:w="100.0" w:type="dxa"/>
+              <w:right w:w="100.0" w:type="dxa"/>
+            </w:tcMar>
+            <w:vAlign w:val="top"/>
+          </w:tcPr>
+          <w:p>
+            <w:pPr>
+              <w:keepNext w:val="0"/>
+              <w:keepLines w:val="0"/>
+              <w:pageBreakBefore w:val="0"/>
+              <w:widowControl w:val="0"/>
+              <w:pBdr>
+                <w:top w:space="0" w:sz="0" w:val="nil"/>
+                <w:left w:space="0" w:sz="0" w:val="nil"/>
+                <w:bottom w:space="0" w:sz="0" w:val="nil"/>
+                <w:right w:space="0" w:sz="0" w:val="nil"/>
+                <w:between w:space="0" w:sz="0" w:val="nil"/>
+              </w:pBdr>
+              <w:shd w:fill="auto" w:val="clear"/>
+              <w:spacing w:after="0" w:before="0" w:line="240" w:lineRule="auto"/>
+              <w:ind w:left="0" w:right="0" w:firstLine="0"/>
+              <w:jc w:val="center"/>
+              <w:rPr>
+                <w:sz w:val="28"/>
+                <w:szCs w:val="28"/>
+              </w:rPr>
+            </w:pPr>
+            <w:r>
+              <w:rPr>
+                <w:sz w:val="28"/>
+                <w:szCs w:val="28"/>
+                <w:rtl w:val="0"/>
+              </w:rPr>
+              <w:t xml:space="preserve">управління пам'яттю</w:t>
+            </w:r>
+          </w:p>
+        </w:tc>
+      </w:tr>
+      <w:tr>
+        <w:trPr>
+          <w:cantSplit w:val="0"/>
+          <w:tblHeader w:val="0"/>
+        </w:trPr>
+        <w:tc>
+          <w:tcPr>
+            <w:shd w:fill="auto" w:val="clear"/>
+            <w:tcMar>
+              <w:top w:w="100.0" w:type="dxa"/>
+              <w:left w:w="100.0" w:type="dxa"/>
+              <w:bottom w:w="100.0" w:type="dxa"/>
+              <w:right w:w="100.0" w:type="dxa"/>
+            </w:tcMar>
+            <w:vAlign w:val="top"/>
+          </w:tcPr>
+          <w:p>
+            <w:pPr>
+              <w:keepNext w:val="0"/>
+              <w:keepLines w:val="0"/>
+              <w:pageBreakBefore w:val="0"/>
+              <w:widowControl w:val="0"/>
+              <w:pBdr>
+                <w:top w:space="0" w:sz="0" w:val="nil"/>
+                <w:left w:space="0" w:sz="0" w:val="nil"/>
+                <w:bottom w:space="0" w:sz="0" w:val="nil"/>
+                <w:right w:space="0" w:sz="0" w:val="nil"/>
+                <w:between w:space="0" w:sz="0" w:val="nil"/>
+              </w:pBdr>
+              <w:shd w:fill="auto" w:val="clear"/>
+              <w:spacing w:after="0" w:before="0" w:line="240" w:lineRule="auto"/>
+              <w:ind w:left="0" w:right="0" w:firstLine="0"/>
+              <w:jc w:val="center"/>
+              <w:rPr>
+                <w:sz w:val="28"/>
+                <w:szCs w:val="28"/>
+              </w:rPr>
+            </w:pPr>
+            <w:r>
+              <w:rPr>
+                <w:sz w:val="28"/>
+                <w:szCs w:val="28"/>
+                <w:rtl w:val="0"/>
+              </w:rPr>
+              <w:t xml:space="preserve">device drivers</w:t>
+            </w:r>
+          </w:p>
+        </w:tc>
+        <w:tc>
+          <w:tcPr>
+            <w:shd w:fill="auto" w:val="clear"/>
+            <w:tcMar>
+              <w:top w:w="100.0" w:type="dxa"/>
+              <w:left w:w="100.0" w:type="dxa"/>
+              <w:bottom w:w="100.0" w:type="dxa"/>
+              <w:right w:w="100.0" w:type="dxa"/>
+            </w:tcMar>
+            <w:vAlign w:val="top"/>
+          </w:tcPr>
+          <w:p>
+            <w:pPr>
+              <w:keepNext w:val="0"/>
+              <w:keepLines w:val="0"/>
+              <w:pageBreakBefore w:val="0"/>
+              <w:widowControl w:val="0"/>
+              <w:pBdr>
+                <w:top w:space="0" w:sz="0" w:val="nil"/>
+                <w:left w:space="0" w:sz="0" w:val="nil"/>
+                <w:bottom w:space="0" w:sz="0" w:val="nil"/>
+                <w:right w:space="0" w:sz="0" w:val="nil"/>
+                <w:between w:space="0" w:sz="0" w:val="nil"/>
+              </w:pBdr>
+              <w:shd w:fill="auto" w:val="clear"/>
+              <w:spacing w:after="0" w:before="0" w:line="240" w:lineRule="auto"/>
+              <w:ind w:left="0" w:right="0" w:firstLine="0"/>
+              <w:jc w:val="center"/>
+              <w:rPr>
+                <w:sz w:val="28"/>
+                <w:szCs w:val="28"/>
+              </w:rPr>
+            </w:pPr>
+            <w:r>
+              <w:rPr>
+                <w:sz w:val="28"/>
+                <w:szCs w:val="28"/>
+                <w:rtl w:val="0"/>
+              </w:rPr>
+              <w:t xml:space="preserve">драйвери пристроїв</w:t>
+            </w:r>
+          </w:p>
+        </w:tc>
+      </w:tr>
+      <w:tr>
+        <w:trPr>
+          <w:cantSplit w:val="0"/>
+          <w:tblHeader w:val="0"/>
+        </w:trPr>
+        <w:tc>
+          <w:tcPr>
+            <w:shd w:fill="auto" w:val="clear"/>
+            <w:tcMar>
+              <w:top w:w="100.0" w:type="dxa"/>
+              <w:left w:w="100.0" w:type="dxa"/>
+              <w:bottom w:w="100.0" w:type="dxa"/>
+              <w:right w:w="100.0" w:type="dxa"/>
+            </w:tcMar>
+            <w:vAlign w:val="top"/>
+          </w:tcPr>
+          <w:p>
+            <w:pPr>
+              <w:keepNext w:val="0"/>
+              <w:keepLines w:val="0"/>
+              <w:pageBreakBefore w:val="0"/>
+              <w:widowControl w:val="0"/>
+              <w:pBdr>
+                <w:top w:space="0" w:sz="0" w:val="nil"/>
+                <w:left w:space="0" w:sz="0" w:val="nil"/>
+                <w:bottom w:space="0" w:sz="0" w:val="nil"/>
+                <w:right w:space="0" w:sz="0" w:val="nil"/>
+                <w:between w:space="0" w:sz="0" w:val="nil"/>
+              </w:pBdr>
+              <w:shd w:fill="auto" w:val="clear"/>
+              <w:spacing w:after="0" w:before="0" w:line="240" w:lineRule="auto"/>
+              <w:ind w:left="0" w:right="0" w:firstLine="0"/>
+              <w:jc w:val="center"/>
+              <w:rPr>
+                <w:sz w:val="28"/>
+                <w:szCs w:val="28"/>
+              </w:rPr>
+            </w:pPr>
+            <w:r>
+              <w:rPr>
+                <w:sz w:val="28"/>
+                <w:szCs w:val="28"/>
+                <w:rtl w:val="0"/>
+              </w:rPr>
+              <w:t xml:space="preserve">logging </w:t>
+            </w:r>
+          </w:p>
+        </w:tc>
+        <w:tc>
+          <w:tcPr>
+            <w:shd w:fill="auto" w:val="clear"/>
+            <w:tcMar>
+              <w:top w:w="100.0" w:type="dxa"/>
+              <w:left w:w="100.0" w:type="dxa"/>
+              <w:bottom w:w="100.0" w:type="dxa"/>
+              <w:right w:w="100.0" w:type="dxa"/>
+            </w:tcMar>
+            <w:vAlign w:val="top"/>
+          </w:tcPr>
+          <w:p>
+            <w:pPr>
+              <w:keepNext w:val="0"/>
+              <w:keepLines w:val="0"/>
+              <w:pageBreakBefore w:val="0"/>
+              <w:widowControl w:val="0"/>
+              <w:pBdr>
+                <w:top w:space="0" w:sz="0" w:val="nil"/>
+                <w:left w:space="0" w:sz="0" w:val="nil"/>
+                <w:bottom w:space="0" w:sz="0" w:val="nil"/>
+                <w:right w:space="0" w:sz="0" w:val="nil"/>
+                <w:between w:space="0" w:sz="0" w:val="nil"/>
+              </w:pBdr>
+              <w:shd w:fill="auto" w:val="clear"/>
+              <w:spacing w:after="0" w:before="0" w:line="240" w:lineRule="auto"/>
+              <w:ind w:left="0" w:right="0" w:firstLine="0"/>
+              <w:jc w:val="center"/>
+              <w:rPr>
+                <w:sz w:val="28"/>
+                <w:szCs w:val="28"/>
+              </w:rPr>
+            </w:pPr>
+            <w:r>
+              <w:rPr>
+                <w:sz w:val="28"/>
+                <w:szCs w:val="28"/>
+                <w:rtl w:val="0"/>
+              </w:rPr>
+              <w:t xml:space="preserve">ведення журналу</w:t>
+            </w:r>
+          </w:p>
+        </w:tc>
+      </w:tr>
+      <w:tr>
+        <w:trPr>
+          <w:cantSplit w:val="0"/>
+          <w:tblHeader w:val="0"/>
+        </w:trPr>
+        <w:tc>
+          <w:tcPr>
+            <w:shd w:fill="auto" w:val="clear"/>
+            <w:tcMar>
+              <w:top w:w="100.0" w:type="dxa"/>
+              <w:left w:w="100.0" w:type="dxa"/>
+              <w:bottom w:w="100.0" w:type="dxa"/>
+              <w:right w:w="100.0" w:type="dxa"/>
+            </w:tcMar>
+            <w:vAlign w:val="top"/>
+          </w:tcPr>
+          <w:p>
+            <w:pPr>
+              <w:keepNext w:val="0"/>
+              <w:keepLines w:val="0"/>
+              <w:pageBreakBefore w:val="0"/>
+              <w:widowControl w:val="0"/>
+              <w:pBdr>
+                <w:top w:space="0" w:sz="0" w:val="nil"/>
+                <w:left w:space="0" w:sz="0" w:val="nil"/>
+                <w:bottom w:space="0" w:sz="0" w:val="nil"/>
+                <w:right w:space="0" w:sz="0" w:val="nil"/>
+                <w:between w:space="0" w:sz="0" w:val="nil"/>
+              </w:pBdr>
+              <w:shd w:fill="auto" w:val="clear"/>
+              <w:spacing w:after="0" w:before="0" w:line="240" w:lineRule="auto"/>
+              <w:ind w:left="0" w:right="0" w:firstLine="0"/>
+              <w:jc w:val="center"/>
+              <w:rPr>
+                <w:sz w:val="28"/>
+                <w:szCs w:val="28"/>
+              </w:rPr>
+            </w:pPr>
+            <w:r>
+              <w:rPr>
+                <w:sz w:val="28"/>
+                <w:szCs w:val="28"/>
+                <w:rtl w:val="0"/>
+              </w:rPr>
+              <w:t xml:space="preserve">to denote </w:t>
+            </w:r>
+          </w:p>
+        </w:tc>
+        <w:tc>
+          <w:tcPr>
+            <w:shd w:fill="auto" w:val="clear"/>
+            <w:tcMar>
+              <w:top w:w="100.0" w:type="dxa"/>
+              <w:left w:w="100.0" w:type="dxa"/>
+              <w:bottom w:w="100.0" w:type="dxa"/>
+              <w:right w:w="100.0" w:type="dxa"/>
+            </w:tcMar>
+            <w:vAlign w:val="top"/>
+          </w:tcPr>
+          <w:p>
+            <w:pPr>
+              <w:keepNext w:val="0"/>
+              <w:keepLines w:val="0"/>
+              <w:pageBreakBefore w:val="0"/>
+              <w:widowControl w:val="0"/>
+              <w:pBdr>
+                <w:top w:space="0" w:sz="0" w:val="nil"/>
+                <w:left w:space="0" w:sz="0" w:val="nil"/>
+                <w:bottom w:space="0" w:sz="0" w:val="nil"/>
+                <w:right w:space="0" w:sz="0" w:val="nil"/>
+                <w:between w:space="0" w:sz="0" w:val="nil"/>
+              </w:pBdr>
+              <w:shd w:fill="auto" w:val="clear"/>
+              <w:spacing w:after="0" w:before="0" w:line="240" w:lineRule="auto"/>
+              <w:ind w:left="0" w:right="0" w:firstLine="0"/>
+              <w:jc w:val="center"/>
+              <w:rPr>
+                <w:sz w:val="28"/>
+                <w:szCs w:val="28"/>
+              </w:rPr>
+            </w:pPr>
+            <w:r>
+              <w:rPr>
+                <w:sz w:val="28"/>
+                <w:szCs w:val="28"/>
+                <w:rtl w:val="0"/>
+              </w:rPr>
+              <w:t xml:space="preserve">для позначення</w:t>
+            </w:r>
+          </w:p>
+        </w:tc>
+      </w:tr>
+      <w:tr>
+        <w:trPr>
+          <w:cantSplit w:val="0"/>
+          <w:tblHeader w:val="0"/>
+        </w:trPr>
+        <w:tc>
+          <w:tcPr>
+            <w:shd w:fill="auto" w:val="clear"/>
+            <w:tcMar>
+              <w:top w:w="100.0" w:type="dxa"/>
+              <w:left w:w="100.0" w:type="dxa"/>
+              <w:bottom w:w="100.0" w:type="dxa"/>
+              <w:right w:w="100.0" w:type="dxa"/>
+            </w:tcMar>
+            <w:vAlign w:val="top"/>
+          </w:tcPr>
+          <w:p>
+            <w:pPr>
+              <w:keepNext w:val="0"/>
+              <w:keepLines w:val="0"/>
+              <w:pageBreakBefore w:val="0"/>
+              <w:widowControl w:val="0"/>
+              <w:pBdr>
+                <w:top w:space="0" w:sz="0" w:val="nil"/>
+                <w:left w:space="0" w:sz="0" w:val="nil"/>
+                <w:bottom w:space="0" w:sz="0" w:val="nil"/>
+                <w:right w:space="0" w:sz="0" w:val="nil"/>
+                <w:between w:space="0" w:sz="0" w:val="nil"/>
+              </w:pBdr>
+              <w:shd w:fill="auto" w:val="clear"/>
+              <w:spacing w:after="0" w:before="0" w:line="240" w:lineRule="auto"/>
+              <w:ind w:left="0" w:right="0" w:firstLine="0"/>
+              <w:jc w:val="center"/>
+              <w:rPr>
+                <w:sz w:val="28"/>
+                <w:szCs w:val="28"/>
+              </w:rPr>
+            </w:pPr>
+            <w:r>
+              <w:rPr>
+                <w:sz w:val="28"/>
+                <w:szCs w:val="28"/>
+                <w:rtl w:val="0"/>
+              </w:rPr>
+              <w:t xml:space="preserve">rotating </w:t>
+            </w:r>
+          </w:p>
+        </w:tc>
+        <w:tc>
+          <w:tcPr>
+            <w:shd w:fill="auto" w:val="clear"/>
+            <w:tcMar>
+              <w:top w:w="100.0" w:type="dxa"/>
+              <w:left w:w="100.0" w:type="dxa"/>
+              <w:bottom w:w="100.0" w:type="dxa"/>
+              <w:right w:w="100.0" w:type="dxa"/>
+            </w:tcMar>
+            <w:vAlign w:val="top"/>
+          </w:tcPr>
+          <w:p>
+            <w:pPr>
+              <w:keepNext w:val="0"/>
+              <w:keepLines w:val="0"/>
+              <w:pageBreakBefore w:val="0"/>
+              <w:widowControl w:val="0"/>
+              <w:pBdr>
+                <w:top w:space="0" w:sz="0" w:val="nil"/>
+                <w:left w:space="0" w:sz="0" w:val="nil"/>
+                <w:bottom w:space="0" w:sz="0" w:val="nil"/>
+                <w:right w:space="0" w:sz="0" w:val="nil"/>
+                <w:between w:space="0" w:sz="0" w:val="nil"/>
+              </w:pBdr>
+              <w:shd w:fill="auto" w:val="clear"/>
+              <w:spacing w:after="0" w:before="0" w:line="240" w:lineRule="auto"/>
+              <w:ind w:left="0" w:right="0" w:firstLine="0"/>
+              <w:jc w:val="center"/>
+              <w:rPr>
+                <w:sz w:val="28"/>
+                <w:szCs w:val="28"/>
+              </w:rPr>
+            </w:pPr>
+            <w:r>
+              <w:rPr>
+                <w:sz w:val="28"/>
+                <w:szCs w:val="28"/>
+                <w:rtl w:val="0"/>
+              </w:rPr>
+              <w:t xml:space="preserve">обертовий</w:t>
+            </w:r>
+          </w:p>
+        </w:tc>
+      </w:tr>
+      <w:tr>
+        <w:trPr>
+          <w:cantSplit w:val="0"/>
+          <w:tblHeader w:val="0"/>
+        </w:trPr>
+        <w:tc>
+          <w:tcPr>
+            <w:shd w:fill="auto" w:val="clear"/>
+            <w:tcMar>
+              <w:top w:w="100.0" w:type="dxa"/>
+              <w:left w:w="100.0" w:type="dxa"/>
+              <w:bottom w:w="100.0" w:type="dxa"/>
+              <w:right w:w="100.0" w:type="dxa"/>
+            </w:tcMar>
+            <w:vAlign w:val="top"/>
+          </w:tcPr>
+          <w:p>
+            <w:pPr>
+              <w:keepNext w:val="0"/>
+              <w:keepLines w:val="0"/>
+              <w:pageBreakBefore w:val="0"/>
+              <w:widowControl w:val="0"/>
+              <w:pBdr>
+                <w:top w:space="0" w:sz="0" w:val="nil"/>
+                <w:left w:space="0" w:sz="0" w:val="nil"/>
+                <w:bottom w:space="0" w:sz="0" w:val="nil"/>
+                <w:right w:space="0" w:sz="0" w:val="nil"/>
+                <w:between w:space="0" w:sz="0" w:val="nil"/>
+              </w:pBdr>
+              <w:shd w:fill="auto" w:val="clear"/>
+              <w:spacing w:after="0" w:before="0" w:line="240" w:lineRule="auto"/>
+              <w:ind w:left="0" w:right="0" w:firstLine="0"/>
+              <w:jc w:val="center"/>
+              <w:rPr>
+                <w:sz w:val="28"/>
+                <w:szCs w:val="28"/>
+              </w:rPr>
+            </w:pPr>
+            <w:r>
+              <w:rPr>
+                <w:sz w:val="28"/>
+                <w:szCs w:val="28"/>
+                <w:rtl w:val="0"/>
+              </w:rPr>
+              <w:t xml:space="preserve">deprecated</w:t>
+            </w:r>
+          </w:p>
+        </w:tc>
+        <w:tc>
+          <w:tcPr>
+            <w:shd w:fill="auto" w:val="clear"/>
+            <w:tcMar>
+              <w:top w:w="100.0" w:type="dxa"/>
+              <w:left w:w="100.0" w:type="dxa"/>
+              <w:bottom w:w="100.0" w:type="dxa"/>
+              <w:right w:w="100.0" w:type="dxa"/>
+            </w:tcMar>
+            <w:vAlign w:val="top"/>
+          </w:tcPr>
+          <w:p>
+            <w:pPr>
+              <w:keepNext w:val="0"/>
+              <w:keepLines w:val="0"/>
+              <w:pageBreakBefore w:val="0"/>
+              <w:widowControl w:val="0"/>
+              <w:pBdr>
+                <w:top w:space="0" w:sz="0" w:val="nil"/>
+                <w:left w:space="0" w:sz="0" w:val="nil"/>
+                <w:bottom w:space="0" w:sz="0" w:val="nil"/>
+                <w:right w:space="0" w:sz="0" w:val="nil"/>
+                <w:between w:space="0" w:sz="0" w:val="nil"/>
+              </w:pBdr>
+              <w:shd w:fill="auto" w:val="clear"/>
+              <w:spacing w:after="0" w:before="0" w:line="240" w:lineRule="auto"/>
+              <w:ind w:left="0" w:right="0" w:firstLine="0"/>
+              <w:jc w:val="center"/>
+              <w:rPr>
+                <w:sz w:val="28"/>
+                <w:szCs w:val="28"/>
+              </w:rPr>
+            </w:pPr>
+            <w:r>
+              <w:rPr>
+                <w:sz w:val="28"/>
+                <w:szCs w:val="28"/>
+                <w:rtl w:val="0"/>
+              </w:rPr>
+              <w:t xml:space="preserve">застарілий</w:t>
+            </w:r>
+          </w:p>
+        </w:tc>
+      </w:tr>
+    </w:tbl>
+    <w:p>
+      <w:pPr>
+        <w:spacing w:line="276" w:lineRule="auto"/>
+        <w:jc w:val="center"/>
+        <w:rPr>
+          <w:sz w:val="28"/>
+          <w:szCs w:val="28"/>
+        </w:rPr>
+      </w:pPr>
+      <w:r>
+        <w:rPr>
+          <w:rtl w:val="0"/>
+        </w:rPr>
+      </w:r>
+    </w:p>
+    <w:p>
+      <w:pPr>
+        <w:numPr>
+          <w:ilvl w:val="0"/>
+          <w:numId w:val="9"/>
+        </w:numPr>
+        <w:spacing w:line="276" w:lineRule="auto"/>
+        <w:ind w:left="425.19685039370086" w:hanging="360"/>
+        <w:jc w:val="both"/>
+        <w:rPr>
+          <w:b w:val="1"/>
+        </w:rPr>
+      </w:pPr>
+      <w:r>
+        <w:rPr>
+          <w:b w:val="1"/>
+          <w:sz w:val="28"/>
+          <w:szCs w:val="28"/>
+          <w:rtl w:val="0"/>
+        </w:rPr>
+        <w:t xml:space="preserve">Розкрийте поняття “псевдо файлової системи”, для чого воно потрібно системі?</w:t>
+      </w:r>
+    </w:p>
+    <w:p>
+      <w:pPr>
+        <w:spacing w:line="276" w:lineRule="auto"/>
+        <w:ind w:left="0" w:firstLine="0"/>
+        <w:jc w:val="both"/>
+        <w:rPr>
+          <w:b w:val="1"/>
+          <w:sz w:val="28"/>
+          <w:szCs w:val="28"/>
+        </w:rPr>
+      </w:pPr>
+      <w:r>
+        <w:rPr>
+          <w:rtl w:val="0"/>
+        </w:rPr>
+      </w:r>
+    </w:p>
+    <w:p>
+      <w:pPr>
+        <w:spacing w:line="276" w:lineRule="auto"/>
+        <w:ind w:left="0" w:firstLine="0"/>
+        <w:jc w:val="both"/>
+        <w:rPr>
+          <w:sz w:val="28"/>
+          <w:szCs w:val="28"/>
+        </w:rPr>
+      </w:pPr>
+      <w:r>
+        <w:rPr>
+          <w:sz w:val="28"/>
+          <w:szCs w:val="28"/>
+          <w:rtl w:val="0"/>
+        </w:rPr>
+        <w:t xml:space="preserve">A “pseudo-file system” is a virtual file system that does not use physical storage media, such as a hard disk or SSD. Its operation imitates a file system, but the data is stored in RAM or generated dynamically.</w:t>
+      </w:r>
+    </w:p>
+    <w:p>
+      <w:pPr>
+        <w:spacing w:line="276" w:lineRule="auto"/>
+        <w:jc w:val="both"/>
+        <w:rPr>
+          <w:sz w:val="28"/>
+          <w:szCs w:val="28"/>
+        </w:rPr>
+      </w:pPr>
+      <w:r>
+        <w:rPr>
+          <w:sz w:val="28"/>
+          <w:szCs w:val="28"/>
+          <w:rtl w:val="0"/>
+        </w:rPr>
+        <w:t xml:space="preserve">“Pseudo-file systems” are used in Linux for various purposes, including:</w:t>
+      </w:r>
+    </w:p>
+    <w:p>
+      <w:pPr>
+        <w:numPr>
+          <w:ilvl w:val="0"/>
+          <w:numId w:val="6"/>
+        </w:numPr>
+        <w:spacing w:line="276" w:lineRule="auto"/>
+        <w:ind w:left="425.19685039370086" w:hanging="360"/>
+        <w:jc w:val="both"/>
+        <w:rPr>
+          <w:sz w:val="28"/>
+          <w:szCs w:val="28"/>
+          <w:u w:val="none"/>
+        </w:rPr>
+      </w:pPr>
+      <w:r>
+        <w:rPr>
+          <w:sz w:val="28"/>
+          <w:szCs w:val="28"/>
+          <w:rtl w:val="0"/>
+        </w:rPr>
+        <w:t xml:space="preserve">Access to system resources: Some “Pseudo-file systems” provide access to system resources, such as network interfaces, processes, or system statistics, in the form of files and directories.</w:t>
+      </w:r>
+    </w:p>
+    <w:p>
+      <w:pPr>
+        <w:numPr>
+          <w:ilvl w:val="0"/>
+          <w:numId w:val="6"/>
+        </w:numPr>
+        <w:spacing w:line="276" w:lineRule="auto"/>
+        <w:ind w:left="425.19685039370086" w:hanging="360"/>
+        <w:jc w:val="both"/>
+        <w:rPr>
+          <w:sz w:val="28"/>
+          <w:szCs w:val="28"/>
+          <w:u w:val="none"/>
+        </w:rPr>
+      </w:pPr>
+      <w:r>
+        <w:rPr>
+          <w:sz w:val="28"/>
+          <w:szCs w:val="28"/>
+          <w:rtl w:val="0"/>
+        </w:rPr>
+        <w:t xml:space="preserve">Information purposes: “pseudo-file system” can be used to provide information about the system or its configuration.</w:t>
+      </w:r>
+    </w:p>
+    <w:p>
+      <w:pPr>
+        <w:numPr>
+          <w:ilvl w:val="0"/>
+          <w:numId w:val="6"/>
+        </w:numPr>
+        <w:spacing w:line="276" w:lineRule="auto"/>
+        <w:ind w:left="425.19685039370086" w:hanging="360"/>
+        <w:jc w:val="both"/>
+        <w:rPr>
+          <w:sz w:val="28"/>
+          <w:szCs w:val="28"/>
+          <w:u w:val="none"/>
+        </w:rPr>
+      </w:pPr>
+      <w:r>
+        <w:rPr>
+          <w:sz w:val="28"/>
+          <w:szCs w:val="28"/>
+          <w:rtl w:val="0"/>
+        </w:rPr>
+        <w:t xml:space="preserve">Temporary data storage: “pseudo-file system” can be used to temporarily store data that does not require permanent storage on physical media.</w:t>
+      </w:r>
+    </w:p>
+    <w:p>
+      <w:pPr>
+        <w:numPr>
+          <w:ilvl w:val="0"/>
+          <w:numId w:val="6"/>
+        </w:numPr>
+        <w:spacing w:line="276" w:lineRule="auto"/>
+        <w:ind w:left="425.19685039370086" w:hanging="360"/>
+        <w:jc w:val="both"/>
+        <w:rPr>
+          <w:sz w:val="28"/>
+          <w:szCs w:val="28"/>
+          <w:u w:val="none"/>
+        </w:rPr>
+      </w:pPr>
+      <w:r>
+        <w:rPr>
+          <w:sz w:val="28"/>
+          <w:szCs w:val="28"/>
+          <w:rtl w:val="0"/>
+        </w:rPr>
+        <w:t xml:space="preserve">Debugging: “pseudo-file system” can be used for software debugging by providing access to internal data or program state.</w:t>
+      </w:r>
+    </w:p>
+    <w:p>
+      <w:pPr>
+        <w:spacing w:line="276" w:lineRule="auto"/>
+        <w:jc w:val="both"/>
+        <w:rPr>
+          <w:sz w:val="28"/>
+          <w:szCs w:val="28"/>
+        </w:rPr>
+      </w:pPr>
+      <w:r>
+        <w:rPr>
+          <w:sz w:val="28"/>
+          <w:szCs w:val="28"/>
+          <w:rtl w:val="0"/>
+        </w:rPr>
+        <w:t xml:space="preserve">“Pseudo-file systems” do not have a fixed structure and can be implemented in a variety of ways. Some common “Pseudo-file systems” on Linux include:</w:t>
+      </w:r>
+    </w:p>
+    <w:p>
+      <w:pPr>
+        <w:spacing w:line="276" w:lineRule="auto"/>
+        <w:jc w:val="both"/>
+        <w:rPr>
+          <w:sz w:val="28"/>
+          <w:szCs w:val="28"/>
+        </w:rPr>
+      </w:pPr>
+      <w:r>
+        <w:rPr>
+          <w:sz w:val="28"/>
+          <w:szCs w:val="28"/>
+          <w:rtl w:val="0"/>
+        </w:rPr>
+        <w:t xml:space="preserve">/proc: This “pseudo-file system” provides access to information about processes running on the system.</w:t>
+      </w:r>
+    </w:p>
+    <w:p>
+      <w:pPr>
+        <w:spacing w:line="276" w:lineRule="auto"/>
+        <w:jc w:val="both"/>
+        <w:rPr>
+          <w:sz w:val="28"/>
+          <w:szCs w:val="28"/>
+        </w:rPr>
+      </w:pPr>
+      <w:r>
+        <w:rPr>
+          <w:sz w:val="28"/>
+          <w:szCs w:val="28"/>
+          <w:rtl w:val="0"/>
+        </w:rPr>
+        <w:t xml:space="preserve">/sys: This “pseudo-file system” provides access to information about the hardware and system configuration.</w:t>
+      </w:r>
+    </w:p>
+    <w:p>
+      <w:pPr>
+        <w:spacing w:line="276" w:lineRule="auto"/>
+        <w:jc w:val="both"/>
+        <w:rPr>
+          <w:sz w:val="28"/>
+          <w:szCs w:val="28"/>
+        </w:rPr>
+      </w:pPr>
+      <w:r>
+        <w:rPr>
+          <w:sz w:val="28"/>
+          <w:szCs w:val="28"/>
+          <w:rtl w:val="0"/>
+        </w:rPr>
+        <w:t xml:space="preserve">/dev: This “pseudo-file system” provides access to devices such as hard disks, network interfaces, and ports.</w:t>
+      </w:r>
+    </w:p>
+    <w:p>
+      <w:pPr>
+        <w:spacing w:line="276" w:lineRule="auto"/>
+        <w:jc w:val="both"/>
+        <w:rPr>
+          <w:sz w:val="28"/>
+          <w:szCs w:val="28"/>
+        </w:rPr>
+      </w:pPr>
+      <w:r>
+        <w:rPr>
+          <w:sz w:val="28"/>
+          <w:szCs w:val="28"/>
+          <w:rtl w:val="0"/>
+        </w:rPr>
+        <w:t xml:space="preserve">/tmp: This is the path used to temporarily store data.</w:t>
+      </w:r>
+    </w:p>
+    <w:p>
+      <w:pPr>
+        <w:spacing w:line="276" w:lineRule="auto"/>
+        <w:jc w:val="both"/>
+        <w:rPr>
+          <w:sz w:val="28"/>
+          <w:szCs w:val="28"/>
+        </w:rPr>
+      </w:pPr>
+      <w:r>
+        <w:rPr>
+          <w:sz w:val="28"/>
+          <w:szCs w:val="28"/>
+          <w:rtl w:val="0"/>
+        </w:rPr>
+        <w:t xml:space="preserve">“Pseudo-file systems” are a valuable tool for Linux administration and development. They provide a simple and convenient way to access system resources, information, and data.</w:t>
+      </w:r>
+    </w:p>
+    <w:p>
+      <w:pPr>
+        <w:spacing w:line="276" w:lineRule="auto"/>
+        <w:jc w:val="both"/>
+        <w:rPr>
+          <w:sz w:val="28"/>
+          <w:szCs w:val="28"/>
+        </w:rPr>
+      </w:pPr>
+      <w:r>
+        <w:rPr>
+          <w:rtl w:val="0"/>
+        </w:rPr>
+      </w:r>
+    </w:p>
+    <w:p>
+      <w:pPr>
+        <w:numPr>
+          <w:ilvl w:val="0"/>
+          <w:numId w:val="9"/>
+        </w:numPr>
+        <w:ind w:left="425.19685039370086" w:hanging="360"/>
+        <w:jc w:val="both"/>
+        <w:rPr>
+          <w:b w:val="1"/>
+        </w:rPr>
+      </w:pPr>
+      <w:r>
+        <w:rPr>
+          <w:b w:val="1"/>
+          <w:sz w:val="28"/>
+          <w:szCs w:val="28"/>
+          <w:rtl w:val="0"/>
+        </w:rPr>
+        <w:t xml:space="preserve">Чому користувачі не так часто звертаються на пряму до каталогу /proc, яким чином з нього можна отримати інформацію?</w:t>
+      </w:r>
+    </w:p>
+    <w:p>
+      <w:pPr>
+        <w:ind w:left="0" w:firstLine="0"/>
+        <w:jc w:val="both"/>
+        <w:rPr>
+          <w:b w:val="1"/>
+          <w:sz w:val="28"/>
+          <w:szCs w:val="28"/>
+        </w:rPr>
+      </w:pPr>
+      <w:r>
+        <w:rPr>
+          <w:rtl w:val="0"/>
+        </w:rPr>
+      </w:r>
+    </w:p>
+    <w:p>
+      <w:pPr>
+        <w:jc w:val="both"/>
+        <w:rPr>
+          <w:sz w:val="28"/>
+          <w:szCs w:val="28"/>
+        </w:rPr>
+      </w:pPr>
+      <w:r>
+        <w:rPr>
+          <w:sz w:val="28"/>
+          <w:szCs w:val="28"/>
+          <w:rtl w:val="0"/>
+        </w:rPr>
+        <w:t xml:space="preserve">Users rarely access the /proc directory directly for several reasons:</w:t>
+      </w:r>
+    </w:p>
+    <w:p>
+      <w:pPr>
+        <w:jc w:val="both"/>
+        <w:rPr>
+          <w:sz w:val="28"/>
+          <w:szCs w:val="28"/>
+        </w:rPr>
+      </w:pPr>
+      <w:r>
+        <w:rPr>
+          <w:rtl w:val="0"/>
+        </w:rPr>
+      </w:r>
+    </w:p>
+    <w:p>
+      <w:pPr>
+        <w:numPr>
+          <w:ilvl w:val="0"/>
+          <w:numId w:val="2"/>
+        </w:numPr>
+        <w:ind w:left="425.19685039370086" w:hanging="360"/>
+        <w:jc w:val="both"/>
+        <w:rPr>
+          <w:sz w:val="28"/>
+          <w:szCs w:val="28"/>
+          <w:u w:val="none"/>
+        </w:rPr>
+      </w:pPr>
+      <w:r>
+        <w:rPr>
+          <w:sz w:val="28"/>
+          <w:szCs w:val="28"/>
+          <w:rtl w:val="0"/>
+        </w:rPr>
+        <w:t xml:space="preserve">Complexity: The structure of the /proc directory can be complex and confusing for users who are not familiar with its internal organization.</w:t>
+      </w:r>
+    </w:p>
+    <w:p>
+      <w:pPr>
+        <w:jc w:val="both"/>
+        <w:rPr>
+          <w:sz w:val="28"/>
+          <w:szCs w:val="28"/>
+        </w:rPr>
+      </w:pPr>
+      <w:r>
+        <w:rPr>
+          <w:rtl w:val="0"/>
+        </w:rPr>
+      </w:r>
+    </w:p>
+    <w:p>
+      <w:pPr>
+        <w:numPr>
+          <w:ilvl w:val="0"/>
+          <w:numId w:val="5"/>
+        </w:numPr>
+        <w:ind w:left="425.19685039370086" w:hanging="360"/>
+        <w:jc w:val="both"/>
+        <w:rPr>
+          <w:sz w:val="28"/>
+          <w:szCs w:val="28"/>
+          <w:u w:val="none"/>
+        </w:rPr>
+      </w:pPr>
+      <w:r>
+        <w:rPr>
+          <w:sz w:val="28"/>
+          <w:szCs w:val="28"/>
+          <w:rtl w:val="0"/>
+        </w:rPr>
+        <w:t xml:space="preserve">Inconvenience: Navigating through /proc manually with cd and ls can be awkward and time-consuming, especially when searching for specific information.</w:t>
+      </w:r>
+    </w:p>
+    <w:p>
+      <w:pPr>
+        <w:jc w:val="both"/>
+        <w:rPr>
+          <w:sz w:val="28"/>
+          <w:szCs w:val="28"/>
+        </w:rPr>
+      </w:pPr>
+      <w:r>
+        <w:rPr>
+          <w:rtl w:val="0"/>
+        </w:rPr>
       </w:r>
     </w:p>
     <w:p>
@@ -693,257 +2312,1935 @@
           <w:ilvl w:val="0"/>
           <w:numId w:val="1"/>
         </w:numPr>
-        <w:ind w:left="425" w:hanging="360"/>
-        <w:jc w:val="both"/>
-        <w:rPr>
-          <w:sz w:val="28"/>
-          <w:szCs w:val="28"/>
-        </w:rPr>
-      </w:pPr>
-      <w:r>
-        <w:rPr>
-          <w:sz w:val="28"/>
-          <w:szCs w:val="28"/>
-          <w:rtl w:val="0"/>
-        </w:rPr>
-        <w:t xml:space="preserve">Отримання практичних навиків роботи з командною оболонкою Bash.</w:t>
+        <w:ind w:left="425.19685039370086" w:hanging="360"/>
+        <w:jc w:val="both"/>
+        <w:rPr>
+          <w:sz w:val="28"/>
+          <w:szCs w:val="28"/>
+          <w:u w:val="none"/>
+        </w:rPr>
+      </w:pPr>
+      <w:r>
+        <w:rPr>
+          <w:sz w:val="28"/>
+          <w:szCs w:val="28"/>
+          <w:rtl w:val="0"/>
+        </w:rPr>
+        <w:t xml:space="preserve">Command line tools: There are more convenient and easier to use command line tools that are specifically designed to access information from /proc. These tools, such as ps, top, and uptime, provide well-structured and understandable output, making them more user-friendly for most users.</w:t>
+      </w:r>
+    </w:p>
+    <w:p>
+      <w:pPr>
+        <w:jc w:val="both"/>
+        <w:rPr>
+          <w:sz w:val="28"/>
+          <w:szCs w:val="28"/>
+        </w:rPr>
+      </w:pPr>
+      <w:r>
+        <w:rPr>
+          <w:rtl w:val="0"/>
+        </w:rPr>
       </w:r>
     </w:p>
     <w:p>
       <w:pPr>
         <w:numPr>
           <w:ilvl w:val="0"/>
-          <w:numId w:val="1"/>
+          <w:numId w:val="4"/>
         </w:numPr>
-        <w:ind w:left="425" w:hanging="360"/>
-        <w:jc w:val="both"/>
-        <w:rPr>
-          <w:sz w:val="28"/>
-          <w:szCs w:val="28"/>
-        </w:rPr>
-      </w:pPr>
-      <w:r>
-        <w:rPr>
-          <w:sz w:val="28"/>
-          <w:szCs w:val="28"/>
-          <w:rtl w:val="0"/>
-        </w:rPr>
-        <w:t xml:space="preserve">Знайомство з базовими структурами для збереження системних даних - процеси, память, лог-файли  та повідомлення про стан ядра.</w:t>
+        <w:ind w:left="425.19685039370086" w:hanging="360"/>
+        <w:jc w:val="both"/>
+        <w:rPr>
+          <w:sz w:val="28"/>
+          <w:szCs w:val="28"/>
+          <w:u w:val="none"/>
+        </w:rPr>
+      </w:pPr>
+      <w:r>
+        <w:rPr>
+          <w:sz w:val="28"/>
+          <w:szCs w:val="28"/>
+          <w:rtl w:val="0"/>
+        </w:rPr>
+        <w:t xml:space="preserve">Graphical interfaces: Many Linux distributions offer graphical user interfaces (GUIs) to access information from /proc. These tools, such as System Monitor and htop, visualize information from /proc in a convenient and easy-to-understand format, making them accessible to users who are not familiar with the command line.</w:t>
       </w:r>
     </w:p>
     <w:p>
       <w:pPr>
         <w:numPr>
           <w:ilvl w:val="0"/>
-          <w:numId w:val="1"/>
+          <w:numId w:val="4"/>
         </w:numPr>
-        <w:ind w:left="425" w:hanging="360"/>
-        <w:jc w:val="both"/>
-        <w:rPr>
-          <w:sz w:val="28"/>
-          <w:szCs w:val="28"/>
-        </w:rPr>
-      </w:pPr>
-      <w:r>
-        <w:rPr>
-          <w:sz w:val="28"/>
-          <w:szCs w:val="28"/>
-          <w:rtl w:val="0"/>
-        </w:rPr>
-        <w:t xml:space="preserve">Знайомство зі стандартом FHS.</w:t>
+        <w:ind w:left="425.19685039370086" w:hanging="360"/>
+        <w:jc w:val="both"/>
+        <w:rPr>
+          <w:sz w:val="28"/>
+          <w:szCs w:val="28"/>
+          <w:u w:val="none"/>
+        </w:rPr>
+      </w:pPr>
+      <w:r>
+        <w:rPr>
+          <w:sz w:val="28"/>
+          <w:szCs w:val="28"/>
+          <w:rtl w:val="0"/>
+        </w:rPr>
+        <w:t xml:space="preserve">Abstraction:Most Linux administration programs and tools abstract access to /proc, hiding its complexity from users.These tools automatically interpret the data from /proc and present it in a more understandable and convenient format.</w:t>
+      </w:r>
+    </w:p>
+    <w:p>
+      <w:pPr>
+        <w:ind w:left="0" w:firstLine="0"/>
+        <w:jc w:val="both"/>
+        <w:rPr>
+          <w:sz w:val="28"/>
+          <w:szCs w:val="28"/>
+        </w:rPr>
+      </w:pPr>
+      <w:r>
+        <w:rPr>
+          <w:rtl w:val="0"/>
+        </w:rPr>
+      </w:r>
+    </w:p>
+    <w:p>
+      <w:pPr>
+        <w:jc w:val="both"/>
+        <w:rPr>
+          <w:sz w:val="28"/>
+          <w:szCs w:val="28"/>
+        </w:rPr>
+      </w:pPr>
+      <w:r>
+        <w:rPr>
+          <w:sz w:val="28"/>
+          <w:szCs w:val="28"/>
+          <w:rtl w:val="0"/>
+        </w:rPr>
+        <w:t xml:space="preserve">Getting information from /proc:</w:t>
+      </w:r>
+    </w:p>
+    <w:p>
+      <w:pPr>
+        <w:jc w:val="both"/>
+        <w:rPr>
+          <w:sz w:val="28"/>
+          <w:szCs w:val="28"/>
+        </w:rPr>
+      </w:pPr>
+      <w:r>
+        <w:rPr>
+          <w:rtl w:val="0"/>
+        </w:rPr>
+      </w:r>
+    </w:p>
+    <w:p>
+      <w:pPr>
+        <w:jc w:val="both"/>
+        <w:rPr>
+          <w:sz w:val="28"/>
+          <w:szCs w:val="28"/>
+        </w:rPr>
+      </w:pPr>
+      <w:r>
+        <w:rPr>
+          <w:sz w:val="28"/>
+          <w:szCs w:val="28"/>
+          <w:rtl w:val="0"/>
+        </w:rPr>
+        <w:t xml:space="preserve">While directly accessing /proc can be tricky, there are several ways to get information from it:</w:t>
+      </w:r>
+    </w:p>
+    <w:p>
+      <w:pPr>
+        <w:jc w:val="both"/>
+        <w:rPr>
+          <w:sz w:val="28"/>
+          <w:szCs w:val="28"/>
+        </w:rPr>
+      </w:pPr>
+      <w:r>
+        <w:rPr>
+          <w:rtl w:val="0"/>
+        </w:rPr>
       </w:r>
     </w:p>
     <w:p>
       <w:pPr>
         <w:numPr>
           <w:ilvl w:val="0"/>
-          <w:numId w:val="1"/>
+          <w:numId w:val="3"/>
         </w:numPr>
-        <w:ind w:left="425" w:hanging="360"/>
-        <w:jc w:val="both"/>
-        <w:rPr>
-          <w:sz w:val="28"/>
-          <w:szCs w:val="28"/>
-        </w:rPr>
-      </w:pPr>
-      <w:r>
-        <w:rPr>
-          <w:sz w:val="28"/>
-          <w:szCs w:val="28"/>
-          <w:rtl w:val="0"/>
-        </w:rPr>
-        <w:t xml:space="preserve">Знайомство з діями при налаштуванні мережі.</w:t>
-      </w:r>
-      <w:r>
-        <w:rPr>
-          <w:rtl w:val="0"/>
-        </w:rPr>
-      </w:r>
-    </w:p>
-    <w:p>
-      <w:pPr>
-        <w:spacing w:line="276" w:lineRule="auto"/>
-        <w:rPr>
-          <w:sz w:val="28"/>
-          <w:szCs w:val="28"/>
-        </w:rPr>
-      </w:pPr>
-      <w:r>
-        <w:rPr>
-          <w:b w:val="1"/>
-          <w:color w:val="000000"/>
-          <w:sz w:val="28"/>
-          <w:szCs w:val="28"/>
-          <w:rtl w:val="0"/>
-        </w:rPr>
-        <w:t xml:space="preserve">Матеріальне забезпечення занять:</w:t>
-      </w:r>
-      <w:r>
-        <w:rPr>
-          <w:rtl w:val="0"/>
-        </w:rPr>
+        <w:ind w:left="425.19685039370086" w:hanging="360"/>
+        <w:jc w:val="both"/>
+        <w:rPr>
+          <w:sz w:val="28"/>
+          <w:szCs w:val="28"/>
+          <w:u w:val="none"/>
+        </w:rPr>
+      </w:pPr>
+      <w:r>
+        <w:rPr>
+          <w:sz w:val="28"/>
+          <w:szCs w:val="28"/>
+          <w:rtl w:val="0"/>
+        </w:rPr>
+        <w:t xml:space="preserve">Command line: You can use various commands such as ps, top, uptime, cat, and grep to access specific data from /proc.</w:t>
       </w:r>
     </w:p>
     <w:p>
       <w:pPr>
         <w:numPr>
           <w:ilvl w:val="0"/>
-          <w:numId w:val="2"/>
+          <w:numId w:val="3"/>
         </w:numPr>
-        <w:ind w:left="425" w:hanging="360"/>
-        <w:jc w:val="both"/>
-        <w:rPr>
-          <w:sz w:val="28"/>
-          <w:szCs w:val="28"/>
-        </w:rPr>
-      </w:pPr>
-      <w:r>
-        <w:rPr>
-          <w:sz w:val="28"/>
-          <w:szCs w:val="28"/>
-          <w:rtl w:val="0"/>
-        </w:rPr>
-        <w:t xml:space="preserve">ЕОМ типу IBM PC.</w:t>
+        <w:ind w:left="425.19685039370086" w:hanging="360"/>
+        <w:jc w:val="both"/>
+        <w:rPr>
+          <w:sz w:val="28"/>
+          <w:szCs w:val="28"/>
+          <w:u w:val="none"/>
+        </w:rPr>
+      </w:pPr>
+      <w:r>
+        <w:rPr>
+          <w:sz w:val="28"/>
+          <w:szCs w:val="28"/>
+          <w:rtl w:val="0"/>
+        </w:rPr>
+        <w:t xml:space="preserve">Scripts:You can write your own scripts in a programming language such as Python or Bash to automate access and process data from /proc.</w:t>
       </w:r>
     </w:p>
     <w:p>
       <w:pPr>
         <w:numPr>
           <w:ilvl w:val="0"/>
-          <w:numId w:val="2"/>
+          <w:numId w:val="3"/>
         </w:numPr>
-        <w:ind w:left="425" w:hanging="360"/>
-        <w:jc w:val="both"/>
-        <w:rPr>
-          <w:sz w:val="28"/>
-          <w:szCs w:val="28"/>
-        </w:rPr>
-      </w:pPr>
-      <w:r>
-        <w:rPr>
-          <w:sz w:val="28"/>
-          <w:szCs w:val="28"/>
-          <w:rtl w:val="0"/>
-        </w:rPr>
-        <w:t xml:space="preserve">ОС сімейства Windows та віртуальна машина </w:t>
-      </w:r>
-      <w:r>
-        <w:rPr>
-          <w:sz w:val="28"/>
-          <w:szCs w:val="28"/>
-          <w:rtl w:val="0"/>
-        </w:rPr>
-        <w:t xml:space="preserve">Virtual Box</w:t>
-      </w:r>
-      <w:r>
-        <w:rPr>
-          <w:sz w:val="28"/>
-          <w:szCs w:val="28"/>
-          <w:rtl w:val="0"/>
-        </w:rPr>
-        <w:t xml:space="preserve"> (Oracle).</w:t>
+        <w:ind w:left="425.19685039370086" w:hanging="360"/>
+        <w:jc w:val="both"/>
+        <w:rPr>
+          <w:sz w:val="28"/>
+          <w:szCs w:val="28"/>
+          <w:u w:val="none"/>
+        </w:rPr>
+      </w:pPr>
+      <w:r>
+        <w:rPr>
+          <w:sz w:val="28"/>
+          <w:szCs w:val="28"/>
+          <w:rtl w:val="0"/>
+        </w:rPr>
+        <w:t xml:space="preserve">GUI tools: You can use graphical tools such as System Monitor or htop to visualize and explore information from /proc.</w:t>
       </w:r>
     </w:p>
     <w:p>
       <w:pPr>
         <w:numPr>
           <w:ilvl w:val="0"/>
-          <w:numId w:val="2"/>
+          <w:numId w:val="3"/>
         </w:numPr>
-        <w:ind w:left="425" w:hanging="360"/>
-        <w:jc w:val="both"/>
-        <w:rPr>
-          <w:sz w:val="28"/>
-          <w:szCs w:val="28"/>
-        </w:rPr>
-      </w:pPr>
-      <w:r>
-        <w:rPr>
-          <w:sz w:val="28"/>
-          <w:szCs w:val="28"/>
-          <w:rtl w:val="0"/>
-        </w:rPr>
-        <w:t xml:space="preserve">ОС GNU/Linux (будь-який дистрибутив).</w:t>
+        <w:ind w:left="425.19685039370086" w:hanging="360"/>
+        <w:jc w:val="both"/>
+        <w:rPr>
+          <w:sz w:val="28"/>
+          <w:szCs w:val="28"/>
+          <w:u w:val="none"/>
+        </w:rPr>
+      </w:pPr>
+      <w:r>
+        <w:rPr>
+          <w:sz w:val="28"/>
+          <w:szCs w:val="28"/>
+          <w:rtl w:val="0"/>
+        </w:rPr>
+        <w:t xml:space="preserve">Third-party tools:There are many third-party tools that provide convenient access to information from /proc.These tools may have additional features and capabilities compared to the basic command line or GUI tools.</w:t>
+      </w:r>
+    </w:p>
+    <w:p>
+      <w:pPr>
+        <w:ind w:left="0" w:firstLine="0"/>
+        <w:jc w:val="both"/>
+        <w:rPr>
+          <w:sz w:val="28"/>
+          <w:szCs w:val="28"/>
+        </w:rPr>
+      </w:pPr>
+      <w:r>
+        <w:rPr>
+          <w:rtl w:val="0"/>
+        </w:rPr>
       </w:r>
     </w:p>
     <w:p>
       <w:pPr>
         <w:numPr>
           <w:ilvl w:val="0"/>
-          <w:numId w:val="2"/>
+          <w:numId w:val="9"/>
         </w:numPr>
-        <w:ind w:left="425" w:hanging="360"/>
-        <w:jc w:val="both"/>
-        <w:rPr>
-          <w:sz w:val="28"/>
-          <w:szCs w:val="28"/>
-        </w:rPr>
-      </w:pPr>
-      <w:r>
-        <w:rPr>
-          <w:sz w:val="28"/>
-          <w:szCs w:val="28"/>
-          <w:rtl w:val="0"/>
-        </w:rPr>
-        <w:t xml:space="preserve">Сайт мережевої академії Cisco netacad.com та його онлайн курси по Linux</w:t>
-      </w:r>
-      <w:r>
-        <w:rPr>
-          <w:rtl w:val="0"/>
-        </w:rPr>
-      </w:r>
-    </w:p>
-    <w:p>
-      <w:pPr>
-        <w:spacing w:line="276" w:lineRule="auto"/>
+        <w:ind w:left="425.19685039370086" w:hanging="360"/>
         <w:jc w:val="both"/>
         <w:rPr>
           <w:b w:val="1"/>
-          <w:sz w:val="28"/>
-          <w:szCs w:val="28"/>
         </w:rPr>
       </w:pPr>
       <w:r>
         <w:rPr>
           <w:b w:val="1"/>
-          <w:color w:val="000000"/>
-          <w:sz w:val="28"/>
-          <w:szCs w:val="28"/>
-          <w:rtl w:val="0"/>
-        </w:rPr>
-        <w:t xml:space="preserve">Завдання для попередньої підготовки: </w:t>
-      </w:r>
-      <w:r>
+          <w:sz w:val="28"/>
+          <w:szCs w:val="28"/>
+          <w:rtl w:val="0"/>
+        </w:rPr>
+        <w:t xml:space="preserve">*Яке призначення файлів /proc/cmdline, /proc/meminfo та /proc/modules?</w:t>
+      </w:r>
+    </w:p>
+    <w:p>
+      <w:pPr>
+        <w:jc w:val="both"/>
+        <w:rPr>
+          <w:sz w:val="28"/>
+          <w:szCs w:val="28"/>
+        </w:rPr>
+      </w:pPr>
+      <w:r>
+        <w:rPr>
+          <w:rtl w:val="0"/>
+        </w:rPr>
+      </w:r>
+    </w:p>
+    <w:p>
+      <w:pPr>
+        <w:jc w:val="both"/>
+        <w:rPr>
+          <w:sz w:val="28"/>
+          <w:szCs w:val="28"/>
+        </w:rPr>
+      </w:pPr>
+      <w:r>
+        <w:rPr>
+          <w:sz w:val="28"/>
+          <w:szCs w:val="28"/>
+          <w:rtl w:val="0"/>
+        </w:rPr>
+        <w:t xml:space="preserve">The /proc/cmdline, /proc/meminfo, and /proc/modules files on Linux:</w:t>
+      </w:r>
+    </w:p>
+    <w:p>
+      <w:pPr>
+        <w:jc w:val="both"/>
+        <w:rPr>
+          <w:sz w:val="28"/>
+          <w:szCs w:val="28"/>
+        </w:rPr>
+      </w:pPr>
+      <w:r>
+        <w:rPr>
+          <w:sz w:val="28"/>
+          <w:szCs w:val="28"/>
+          <w:rtl w:val="0"/>
+        </w:rPr>
+        <w:t xml:space="preserve">1. /proc/cmdline:</w:t>
+      </w:r>
+    </w:p>
+    <w:p>
+      <w:pPr>
+        <w:jc w:val="both"/>
+        <w:rPr>
+          <w:sz w:val="28"/>
+          <w:szCs w:val="28"/>
+        </w:rPr>
+      </w:pPr>
+      <w:r>
+        <w:rPr>
+          <w:rtl w:val="0"/>
+        </w:rPr>
+      </w:r>
+    </w:p>
+    <w:p>
+      <w:pPr>
+        <w:jc w:val="both"/>
+        <w:rPr>
+          <w:sz w:val="28"/>
+          <w:szCs w:val="28"/>
+        </w:rPr>
+      </w:pPr>
+      <w:r>
+        <w:rPr>
+          <w:sz w:val="28"/>
+          <w:szCs w:val="28"/>
+          <w:rtl w:val="0"/>
+        </w:rPr>
+        <w:t xml:space="preserve">This file contains the command line that was used to boot the Linux kernel. It may contain boot parameters passed by the bootloader, such as the kernel name, kernel module options, and other configuration options.</w:t>
+      </w:r>
+    </w:p>
+    <w:p>
+      <w:pPr>
+        <w:jc w:val="both"/>
+        <w:rPr>
+          <w:sz w:val="28"/>
+          <w:szCs w:val="28"/>
+        </w:rPr>
+      </w:pPr>
+      <w:r>
+        <w:rPr>
+          <w:rtl w:val="0"/>
+        </w:rPr>
+      </w:r>
+    </w:p>
+    <w:p>
+      <w:pPr>
+        <w:jc w:val="both"/>
+        <w:rPr>
+          <w:sz w:val="28"/>
+          <w:szCs w:val="28"/>
+        </w:rPr>
+      </w:pPr>
+      <w:r>
+        <w:rPr>
+          <w:sz w:val="28"/>
+          <w:szCs w:val="28"/>
+          <w:rtl w:val="0"/>
+        </w:rPr>
+        <w:t xml:space="preserve">Purpose:</w:t>
+      </w:r>
+    </w:p>
+    <w:p>
+      <w:pPr>
+        <w:jc w:val="both"/>
+        <w:rPr>
+          <w:sz w:val="28"/>
+          <w:szCs w:val="28"/>
+        </w:rPr>
+      </w:pPr>
+      <w:r>
+        <w:rPr>
+          <w:rtl w:val="0"/>
+        </w:rPr>
+      </w:r>
+    </w:p>
+    <w:p>
+      <w:pPr>
+        <w:jc w:val="both"/>
+        <w:rPr>
+          <w:sz w:val="28"/>
+          <w:szCs w:val="28"/>
+        </w:rPr>
+      </w:pPr>
+      <w:r>
+        <w:rPr>
+          <w:sz w:val="28"/>
+          <w:szCs w:val="28"/>
+          <w:rtl w:val="0"/>
+        </w:rPr>
+        <w:t xml:space="preserve">Verify the boot parameters used at system startup.</w:t>
+      </w:r>
+    </w:p>
+    <w:p>
+      <w:pPr>
+        <w:jc w:val="both"/>
+        <w:rPr>
+          <w:sz w:val="28"/>
+          <w:szCs w:val="28"/>
+        </w:rPr>
+      </w:pPr>
+      <w:r>
+        <w:rPr>
+          <w:sz w:val="28"/>
+          <w:szCs w:val="28"/>
+          <w:rtl w:val="0"/>
+        </w:rPr>
+        <w:t xml:space="preserve">Troubleshoot problems with kernel loading.</w:t>
+      </w:r>
+    </w:p>
+    <w:p>
+      <w:pPr>
+        <w:jc w:val="both"/>
+        <w:rPr>
+          <w:sz w:val="28"/>
+          <w:szCs w:val="28"/>
+        </w:rPr>
+      </w:pPr>
+      <w:r>
+        <w:rPr>
+          <w:sz w:val="28"/>
+          <w:szCs w:val="28"/>
+          <w:rtl w:val="0"/>
+        </w:rPr>
+        <w:t xml:space="preserve">Analyze the kernel configuration.</w:t>
+      </w:r>
+    </w:p>
+    <w:p>
+      <w:pPr>
+        <w:jc w:val="both"/>
+        <w:rPr>
+          <w:sz w:val="28"/>
+          <w:szCs w:val="28"/>
+        </w:rPr>
+      </w:pPr>
+      <w:r>
+        <w:rPr>
+          <w:sz w:val="28"/>
+          <w:szCs w:val="28"/>
+          <w:rtl w:val="0"/>
+        </w:rPr>
+        <w:t xml:space="preserve">2. /proc/meminfo:</w:t>
+      </w:r>
+    </w:p>
+    <w:p>
+      <w:pPr>
+        <w:jc w:val="both"/>
+        <w:rPr>
+          <w:sz w:val="28"/>
+          <w:szCs w:val="28"/>
+        </w:rPr>
+      </w:pPr>
+      <w:r>
+        <w:rPr>
+          <w:rtl w:val="0"/>
+        </w:rPr>
+      </w:r>
+    </w:p>
+    <w:p>
+      <w:pPr>
+        <w:jc w:val="both"/>
+        <w:rPr>
+          <w:sz w:val="28"/>
+          <w:szCs w:val="28"/>
+        </w:rPr>
+      </w:pPr>
+      <w:r>
+        <w:rPr>
+          <w:sz w:val="28"/>
+          <w:szCs w:val="28"/>
+          <w:rtl w:val="0"/>
+        </w:rPr>
+        <w:t xml:space="preserve">This file contains detailed information about memory usage in the system. It shows the total amount of memory available, free memory, memory in use, cached memory, virtual memory, and other data related to memory usage.</w:t>
+      </w:r>
+    </w:p>
+    <w:p>
+      <w:pPr>
+        <w:jc w:val="both"/>
+        <w:rPr>
+          <w:sz w:val="28"/>
+          <w:szCs w:val="28"/>
+        </w:rPr>
+      </w:pPr>
+      <w:r>
+        <w:rPr>
+          <w:rtl w:val="0"/>
+        </w:rPr>
+      </w:r>
+    </w:p>
+    <w:p>
+      <w:pPr>
+        <w:jc w:val="both"/>
+        <w:rPr>
+          <w:sz w:val="28"/>
+          <w:szCs w:val="28"/>
+        </w:rPr>
+      </w:pPr>
+      <w:r>
+        <w:rPr>
+          <w:sz w:val="28"/>
+          <w:szCs w:val="28"/>
+          <w:rtl w:val="0"/>
+        </w:rPr>
+        <w:t xml:space="preserve">Purpose:</w:t>
+      </w:r>
+    </w:p>
+    <w:p>
+      <w:pPr>
+        <w:jc w:val="both"/>
+        <w:rPr>
+          <w:sz w:val="28"/>
+          <w:szCs w:val="28"/>
+        </w:rPr>
+      </w:pPr>
+      <w:r>
+        <w:rPr>
+          <w:rtl w:val="0"/>
+        </w:rPr>
+      </w:r>
+    </w:p>
+    <w:p>
+      <w:pPr>
+        <w:jc w:val="both"/>
+        <w:rPr>
+          <w:sz w:val="28"/>
+          <w:szCs w:val="28"/>
+        </w:rPr>
+      </w:pPr>
+      <w:r>
+        <w:rPr>
+          <w:sz w:val="28"/>
+          <w:szCs w:val="28"/>
+          <w:rtl w:val="0"/>
+        </w:rPr>
+        <w:t xml:space="preserve">Monitoring of memory usage in the system.</w:t>
+      </w:r>
+    </w:p>
+    <w:p>
+      <w:pPr>
+        <w:jc w:val="both"/>
+        <w:rPr>
+          <w:sz w:val="28"/>
+          <w:szCs w:val="28"/>
+        </w:rPr>
+      </w:pPr>
+      <w:r>
+        <w:rPr>
+          <w:sz w:val="28"/>
+          <w:szCs w:val="28"/>
+          <w:rtl w:val="0"/>
+        </w:rPr>
+        <w:t xml:space="preserve">Identify memory problems, such as memory leaks or memory shortages.</w:t>
+      </w:r>
+    </w:p>
+    <w:p>
+      <w:pPr>
+        <w:jc w:val="both"/>
+        <w:rPr>
+          <w:sz w:val="28"/>
+          <w:szCs w:val="28"/>
+        </w:rPr>
+      </w:pPr>
+      <w:r>
+        <w:rPr>
+          <w:sz w:val="28"/>
+          <w:szCs w:val="28"/>
+          <w:rtl w:val="0"/>
+        </w:rPr>
+        <w:t xml:space="preserve">Optimize memory usage in the system.</w:t>
+      </w:r>
+    </w:p>
+    <w:p>
+      <w:pPr>
+        <w:jc w:val="both"/>
+        <w:rPr>
+          <w:sz w:val="28"/>
+          <w:szCs w:val="28"/>
+        </w:rPr>
+      </w:pPr>
+      <w:r>
+        <w:rPr>
+          <w:sz w:val="28"/>
+          <w:szCs w:val="28"/>
+          <w:rtl w:val="0"/>
+        </w:rPr>
+        <w:t xml:space="preserve">3. /proc/modules:</w:t>
+      </w:r>
+    </w:p>
+    <w:p>
+      <w:pPr>
+        <w:jc w:val="both"/>
+        <w:rPr>
+          <w:sz w:val="28"/>
+          <w:szCs w:val="28"/>
+        </w:rPr>
+      </w:pPr>
+      <w:r>
+        <w:rPr>
+          <w:rtl w:val="0"/>
+        </w:rPr>
+      </w:r>
+    </w:p>
+    <w:p>
+      <w:pPr>
+        <w:jc w:val="both"/>
+        <w:rPr>
+          <w:sz w:val="28"/>
+          <w:szCs w:val="28"/>
+        </w:rPr>
+      </w:pPr>
+      <w:r>
+        <w:rPr>
+          <w:sz w:val="28"/>
+          <w:szCs w:val="28"/>
+          <w:rtl w:val="0"/>
+        </w:rPr>
+        <w:t xml:space="preserve">This file contains a list of kernel modules that are loaded on the system. It shows the name of each module, version, size, date loaded, and other details.</w:t>
+      </w:r>
+    </w:p>
+    <w:p>
+      <w:pPr>
+        <w:jc w:val="both"/>
+        <w:rPr>
+          <w:sz w:val="28"/>
+          <w:szCs w:val="28"/>
+        </w:rPr>
+      </w:pPr>
+      <w:r>
+        <w:rPr>
+          <w:rtl w:val="0"/>
+        </w:rPr>
+      </w:r>
+    </w:p>
+    <w:p>
+      <w:pPr>
+        <w:jc w:val="both"/>
+        <w:rPr>
+          <w:sz w:val="28"/>
+          <w:szCs w:val="28"/>
+        </w:rPr>
+      </w:pPr>
+      <w:r>
+        <w:rPr>
+          <w:sz w:val="28"/>
+          <w:szCs w:val="28"/>
+          <w:rtl w:val="0"/>
+        </w:rPr>
+        <w:t xml:space="preserve">Purpose:</w:t>
+      </w:r>
+    </w:p>
+    <w:p>
+      <w:pPr>
+        <w:jc w:val="both"/>
+        <w:rPr>
+          <w:sz w:val="28"/>
+          <w:szCs w:val="28"/>
+        </w:rPr>
+      </w:pPr>
+      <w:r>
+        <w:rPr>
+          <w:rtl w:val="0"/>
+        </w:rPr>
+      </w:r>
+    </w:p>
+    <w:p>
+      <w:pPr>
+        <w:jc w:val="both"/>
+        <w:rPr>
+          <w:sz w:val="28"/>
+          <w:szCs w:val="28"/>
+        </w:rPr>
+      </w:pPr>
+      <w:r>
+        <w:rPr>
+          <w:sz w:val="28"/>
+          <w:szCs w:val="28"/>
+          <w:rtl w:val="0"/>
+        </w:rPr>
+        <w:t xml:space="preserve">To check the loaded kernel modules.</w:t>
+      </w:r>
+    </w:p>
+    <w:p>
+      <w:pPr>
+        <w:jc w:val="both"/>
+        <w:rPr>
+          <w:sz w:val="28"/>
+          <w:szCs w:val="28"/>
+        </w:rPr>
+      </w:pPr>
+      <w:r>
+        <w:rPr>
+          <w:sz w:val="28"/>
+          <w:szCs w:val="28"/>
+          <w:rtl w:val="0"/>
+        </w:rPr>
+        <w:t xml:space="preserve">Troubleshoot problems with kernel modules.</w:t>
+      </w:r>
+    </w:p>
+    <w:p>
+      <w:pPr>
+        <w:jc w:val="both"/>
+        <w:rPr>
+          <w:sz w:val="28"/>
+          <w:szCs w:val="28"/>
+        </w:rPr>
+      </w:pPr>
+      <w:r>
+        <w:rPr>
+          <w:sz w:val="28"/>
+          <w:szCs w:val="28"/>
+          <w:rtl w:val="0"/>
+        </w:rPr>
+        <w:t xml:space="preserve">Remove or load kernel modules.</w:t>
+      </w:r>
+    </w:p>
+    <w:p>
+      <w:pPr>
+        <w:ind w:left="0" w:firstLine="0"/>
+        <w:jc w:val="both"/>
         <w:rPr>
           <w:b w:val="1"/>
-          <w:i w:val="1"/>
-          <w:color w:val="ff0000"/>
-          <w:sz w:val="28"/>
-          <w:szCs w:val="28"/>
-          <w:rtl w:val="0"/>
-        </w:rPr>
-        <w:t xml:space="preserve">Created by Vlad Sapozhnyk</w:t>
-      </w:r>
+          <w:sz w:val="28"/>
+          <w:szCs w:val="28"/>
+        </w:rPr>
+      </w:pPr>
+      <w:r>
+        <w:rPr>
+          <w:rtl w:val="0"/>
+        </w:rPr>
+      </w:r>
+    </w:p>
+    <w:p>
+      <w:pPr>
+        <w:numPr>
+          <w:ilvl w:val="0"/>
+          <w:numId w:val="9"/>
+        </w:numPr>
+        <w:ind w:left="425.19685039370086" w:hanging="360"/>
+        <w:jc w:val="both"/>
+        <w:rPr>
+          <w:b w:val="1"/>
+        </w:rPr>
+      </w:pPr>
+      <w:r>
+        <w:rPr>
+          <w:b w:val="1"/>
+          <w:sz w:val="28"/>
+          <w:szCs w:val="28"/>
+          <w:rtl w:val="0"/>
+        </w:rPr>
+        <w:t xml:space="preserve">*Яке призначення команди free?</w:t>
+      </w:r>
+    </w:p>
+    <w:p>
+      <w:pPr>
+        <w:jc w:val="both"/>
+        <w:rPr>
+          <w:b w:val="1"/>
+          <w:sz w:val="28"/>
+          <w:szCs w:val="28"/>
+        </w:rPr>
+      </w:pPr>
+      <w:r>
+        <w:rPr>
+          <w:rtl w:val="0"/>
+        </w:rPr>
+      </w:r>
+    </w:p>
+    <w:p>
+      <w:pPr>
+        <w:jc w:val="both"/>
+        <w:rPr>
+          <w:sz w:val="28"/>
+          <w:szCs w:val="28"/>
+        </w:rPr>
+      </w:pPr>
+      <w:r>
+        <w:rPr>
+          <w:sz w:val="28"/>
+          <w:szCs w:val="28"/>
+          <w:rtl w:val="0"/>
+        </w:rPr>
+        <w:t xml:space="preserve">The free command in Linux is used to display information about memory usage in the system.</w:t>
+      </w:r>
+    </w:p>
+    <w:p>
+      <w:pPr>
+        <w:jc w:val="both"/>
+        <w:rPr>
+          <w:sz w:val="28"/>
+          <w:szCs w:val="28"/>
+        </w:rPr>
+      </w:pPr>
+      <w:r>
+        <w:rPr>
+          <w:rtl w:val="0"/>
+        </w:rPr>
+      </w:r>
+    </w:p>
+    <w:p>
+      <w:pPr>
+        <w:jc w:val="both"/>
+        <w:rPr>
+          <w:sz w:val="28"/>
+          <w:szCs w:val="28"/>
+        </w:rPr>
+      </w:pPr>
+      <w:r>
+        <w:rPr>
+          <w:sz w:val="28"/>
+          <w:szCs w:val="28"/>
+          <w:rtl w:val="0"/>
+        </w:rPr>
+        <w:t xml:space="preserve">It provides data on:</w:t>
+      </w:r>
+    </w:p>
+    <w:p>
+      <w:pPr>
+        <w:jc w:val="both"/>
+        <w:rPr>
+          <w:sz w:val="28"/>
+          <w:szCs w:val="28"/>
+        </w:rPr>
+      </w:pPr>
+      <w:r>
+        <w:rPr>
+          <w:rtl w:val="0"/>
+        </w:rPr>
+      </w:r>
+    </w:p>
+    <w:p>
+      <w:pPr>
+        <w:jc w:val="both"/>
+        <w:rPr>
+          <w:sz w:val="28"/>
+          <w:szCs w:val="28"/>
+        </w:rPr>
+      </w:pPr>
+      <w:r>
+        <w:rPr>
+          <w:sz w:val="28"/>
+          <w:szCs w:val="28"/>
+          <w:rtl w:val="0"/>
+        </w:rPr>
+        <w:t xml:space="preserve">Total memory: The total amount of available memory on the system.</w:t>
+      </w:r>
+    </w:p>
+    <w:p>
+      <w:pPr>
+        <w:jc w:val="both"/>
+        <w:rPr>
+          <w:sz w:val="28"/>
+          <w:szCs w:val="28"/>
+        </w:rPr>
+      </w:pPr>
+      <w:r>
+        <w:rPr>
+          <w:sz w:val="28"/>
+          <w:szCs w:val="28"/>
+          <w:rtl w:val="0"/>
+        </w:rPr>
+        <w:t xml:space="preserve">Memory in use: The amount of memory used by active processes and cache.</w:t>
+      </w:r>
+    </w:p>
+    <w:p>
+      <w:pPr>
+        <w:jc w:val="both"/>
+        <w:rPr>
+          <w:sz w:val="28"/>
+          <w:szCs w:val="28"/>
+        </w:rPr>
+      </w:pPr>
+      <w:r>
+        <w:rPr>
+          <w:sz w:val="28"/>
+          <w:szCs w:val="28"/>
+          <w:rtl w:val="0"/>
+        </w:rPr>
+        <w:t xml:space="preserve">Free memory: The amount of available memory that can be used for new processes or caching.</w:t>
+      </w:r>
+    </w:p>
+    <w:p>
+      <w:pPr>
+        <w:jc w:val="both"/>
+        <w:rPr>
+          <w:sz w:val="28"/>
+          <w:szCs w:val="28"/>
+        </w:rPr>
+      </w:pPr>
+      <w:r>
+        <w:rPr>
+          <w:sz w:val="28"/>
+          <w:szCs w:val="28"/>
+          <w:rtl w:val="0"/>
+        </w:rPr>
+        <w:t xml:space="preserve">Buffers: The amount of memory allocated for kernel buffers.</w:t>
+      </w:r>
+    </w:p>
+    <w:p>
+      <w:pPr>
+        <w:jc w:val="both"/>
+        <w:rPr>
+          <w:sz w:val="28"/>
+          <w:szCs w:val="28"/>
+        </w:rPr>
+      </w:pPr>
+      <w:r>
+        <w:rPr>
+          <w:sz w:val="28"/>
+          <w:szCs w:val="28"/>
+          <w:rtl w:val="0"/>
+        </w:rPr>
+        <w:t xml:space="preserve">Cached memory: The amount of memory used to cache data and files.</w:t>
+      </w:r>
+    </w:p>
+    <w:p>
+      <w:pPr>
+        <w:jc w:val="both"/>
+        <w:rPr>
+          <w:sz w:val="28"/>
+          <w:szCs w:val="28"/>
+        </w:rPr>
+      </w:pPr>
+      <w:r>
+        <w:rPr>
+          <w:sz w:val="28"/>
+          <w:szCs w:val="28"/>
+          <w:rtl w:val="0"/>
+        </w:rPr>
+        <w:t xml:space="preserve">Memory in use: The amount of memory used for memory sharing between processes.</w:t>
+      </w:r>
+    </w:p>
+    <w:p>
+      <w:pPr>
+        <w:jc w:val="both"/>
+        <w:rPr>
+          <w:sz w:val="28"/>
+          <w:szCs w:val="28"/>
+        </w:rPr>
+      </w:pPr>
+      <w:r>
+        <w:rPr>
+          <w:sz w:val="28"/>
+          <w:szCs w:val="28"/>
+          <w:rtl w:val="0"/>
+        </w:rPr>
+        <w:t xml:space="preserve">Shared memory: The amount of memory allocated for memory sharing between processes.</w:t>
+      </w:r>
+    </w:p>
+    <w:p>
+      <w:pPr>
+        <w:jc w:val="both"/>
+        <w:rPr>
+          <w:sz w:val="28"/>
+          <w:szCs w:val="28"/>
+        </w:rPr>
+      </w:pPr>
+      <w:r>
+        <w:rPr>
+          <w:sz w:val="28"/>
+          <w:szCs w:val="28"/>
+          <w:rtl w:val="0"/>
+        </w:rPr>
+        <w:t xml:space="preserve">Additional options:</w:t>
+      </w:r>
+    </w:p>
+    <w:p>
+      <w:pPr>
+        <w:jc w:val="both"/>
+        <w:rPr>
+          <w:sz w:val="28"/>
+          <w:szCs w:val="28"/>
+        </w:rPr>
+      </w:pPr>
+      <w:r>
+        <w:rPr>
+          <w:rtl w:val="0"/>
+        </w:rPr>
+      </w:r>
+    </w:p>
+    <w:p>
+      <w:pPr>
+        <w:jc w:val="both"/>
+        <w:rPr>
+          <w:sz w:val="28"/>
+          <w:szCs w:val="28"/>
+        </w:rPr>
+      </w:pPr>
+      <w:r>
+        <w:rPr>
+          <w:sz w:val="28"/>
+          <w:szCs w:val="28"/>
+          <w:rtl w:val="0"/>
+        </w:rPr>
+        <w:t xml:space="preserve">-h: Displays information in a more readable format using prefixes (KiB, MiB, GiB, etc.).</w:t>
+      </w:r>
+    </w:p>
+    <w:p>
+      <w:pPr>
+        <w:jc w:val="both"/>
+        <w:rPr>
+          <w:sz w:val="28"/>
+          <w:szCs w:val="28"/>
+        </w:rPr>
+      </w:pPr>
+      <w:r>
+        <w:rPr>
+          <w:sz w:val="28"/>
+          <w:szCs w:val="28"/>
+          <w:rtl w:val="0"/>
+        </w:rPr>
+        <w:t xml:space="preserve">-t: Displays memory usage information for each type of memory (e.g., anonymous, cached, buffers).</w:t>
+      </w:r>
+    </w:p>
+    <w:p>
+      <w:pPr>
+        <w:jc w:val="both"/>
+        <w:rPr>
+          <w:sz w:val="28"/>
+          <w:szCs w:val="28"/>
+        </w:rPr>
+      </w:pPr>
+      <w:r>
+        <w:rPr>
+          <w:sz w:val="28"/>
+          <w:szCs w:val="28"/>
+          <w:rtl w:val="0"/>
+        </w:rPr>
+        <w:t xml:space="preserve">-m: Displays memory usage information in megabytes (instead of the default kilobytes).</w:t>
+      </w:r>
+    </w:p>
+    <w:p>
+      <w:pPr>
+        <w:jc w:val="both"/>
+        <w:rPr>
+          <w:sz w:val="28"/>
+          <w:szCs w:val="28"/>
+        </w:rPr>
+      </w:pPr>
+      <w:r>
+        <w:rPr>
+          <w:sz w:val="28"/>
+          <w:szCs w:val="28"/>
+          <w:rtl w:val="0"/>
+        </w:rPr>
+        <w:t xml:space="preserve">-s: Displays general memory usage statistics only (instead of detailed information).</w:t>
+      </w:r>
+    </w:p>
+    <w:p>
+      <w:pPr>
+        <w:ind w:left="0" w:firstLine="0"/>
+        <w:jc w:val="both"/>
+        <w:rPr>
+          <w:b w:val="1"/>
+          <w:sz w:val="28"/>
+          <w:szCs w:val="28"/>
+        </w:rPr>
+      </w:pPr>
+      <w:r>
+        <w:rPr>
+          <w:rtl w:val="0"/>
+        </w:rPr>
+      </w:r>
+    </w:p>
+    <w:p>
+      <w:pPr>
+        <w:numPr>
+          <w:ilvl w:val="0"/>
+          <w:numId w:val="9"/>
+        </w:numPr>
+        <w:ind w:left="425.19685039370086" w:hanging="360"/>
+        <w:jc w:val="both"/>
+        <w:rPr>
+          <w:b w:val="1"/>
+        </w:rPr>
+      </w:pPr>
+      <w:r>
+        <w:rPr>
+          <w:b w:val="1"/>
+          <w:sz w:val="28"/>
+          <w:szCs w:val="28"/>
+          <w:rtl w:val="0"/>
+        </w:rPr>
+        <w:t xml:space="preserve">*Для чого потрібні лог-файли, наведіть приклади їх застосування?</w:t>
+      </w:r>
+    </w:p>
+    <w:p>
+      <w:pPr>
+        <w:ind w:left="0" w:firstLine="0"/>
+        <w:jc w:val="both"/>
+        <w:rPr>
+          <w:b w:val="1"/>
+          <w:sz w:val="28"/>
+          <w:szCs w:val="28"/>
+        </w:rPr>
+      </w:pPr>
+      <w:r>
+        <w:rPr>
+          <w:rtl w:val="0"/>
+        </w:rPr>
+      </w:r>
+    </w:p>
+    <w:p>
+      <w:pPr>
+        <w:jc w:val="both"/>
+        <w:rPr>
+          <w:sz w:val="28"/>
+          <w:szCs w:val="28"/>
+        </w:rPr>
+      </w:pPr>
+      <w:r>
+        <w:rPr>
+          <w:sz w:val="28"/>
+          <w:szCs w:val="28"/>
+          <w:rtl w:val="0"/>
+        </w:rPr>
+        <w:t xml:space="preserve">Log files, also known as log files, are text files that record events and messages that occur in a system or program. They are used for:</w:t>
+      </w:r>
+    </w:p>
+    <w:p>
+      <w:pPr>
+        <w:jc w:val="both"/>
+        <w:rPr>
+          <w:sz w:val="28"/>
+          <w:szCs w:val="28"/>
+        </w:rPr>
+      </w:pPr>
+      <w:r>
+        <w:rPr>
+          <w:rtl w:val="0"/>
+        </w:rPr>
+      </w:r>
+    </w:p>
+    <w:p>
+      <w:pPr>
+        <w:jc w:val="both"/>
+        <w:rPr>
+          <w:sz w:val="28"/>
+          <w:szCs w:val="28"/>
+        </w:rPr>
+      </w:pPr>
+      <w:r>
+        <w:rPr>
+          <w:sz w:val="28"/>
+          <w:szCs w:val="28"/>
+          <w:rtl w:val="0"/>
+        </w:rPr>
+        <w:t xml:space="preserve">Tracking activity: Log files record user actions, system events, errors, and other informative data that helps administrators and developers track system behavior and identify problems.</w:t>
+      </w:r>
+    </w:p>
+    <w:p>
+      <w:pPr>
+        <w:jc w:val="both"/>
+        <w:rPr>
+          <w:sz w:val="28"/>
+          <w:szCs w:val="28"/>
+        </w:rPr>
+      </w:pPr>
+      <w:r>
+        <w:rPr>
+          <w:sz w:val="28"/>
+          <w:szCs w:val="28"/>
+          <w:rtl w:val="0"/>
+        </w:rPr>
+        <w:t xml:space="preserve">Debugging: Analyzing log files can help in identifying and fixing errors, crashes, and other problems in a system or application.</w:t>
+      </w:r>
+    </w:p>
+    <w:p>
+      <w:pPr>
+        <w:jc w:val="both"/>
+        <w:rPr>
+          <w:sz w:val="28"/>
+          <w:szCs w:val="28"/>
+        </w:rPr>
+      </w:pPr>
+      <w:r>
+        <w:rPr>
+          <w:sz w:val="28"/>
+          <w:szCs w:val="28"/>
+          <w:rtl w:val="0"/>
+        </w:rPr>
+        <w:t xml:space="preserve">Auditing: Log files can be used to record information about system access, configuration changes, and other activities, which can be useful for auditing and regulatory compliance.</w:t>
+      </w:r>
+    </w:p>
+    <w:p>
+      <w:pPr>
+        <w:jc w:val="both"/>
+        <w:rPr>
+          <w:sz w:val="28"/>
+          <w:szCs w:val="28"/>
+        </w:rPr>
+      </w:pPr>
+      <w:r>
+        <w:rPr>
+          <w:sz w:val="28"/>
+          <w:szCs w:val="28"/>
+          <w:rtl w:val="0"/>
+        </w:rPr>
+        <w:t xml:space="preserve">Performance analysis: Log files can contain information about response times, resource utilization, and other data that can be used to analyze the performance of a system or application.</w:t>
+      </w:r>
+    </w:p>
+    <w:p>
+      <w:pPr>
+        <w:jc w:val="both"/>
+        <w:rPr>
+          <w:sz w:val="28"/>
+          <w:szCs w:val="28"/>
+        </w:rPr>
+      </w:pPr>
+      <w:r>
+        <w:rPr>
+          <w:sz w:val="28"/>
+          <w:szCs w:val="28"/>
+          <w:rtl w:val="0"/>
+        </w:rPr>
+        <w:t xml:space="preserve">Diagnostics: Log files can contain information about network activity, database errors, and other events that can help diagnose problems with the network, databases, and other system components.</w:t>
+      </w:r>
+    </w:p>
+    <w:p>
+      <w:pPr>
+        <w:jc w:val="both"/>
+        <w:rPr>
+          <w:sz w:val="28"/>
+          <w:szCs w:val="28"/>
+        </w:rPr>
+      </w:pPr>
+      <w:r>
+        <w:rPr>
+          <w:sz w:val="28"/>
+          <w:szCs w:val="28"/>
+          <w:rtl w:val="0"/>
+        </w:rPr>
+        <w:t xml:space="preserve">Examples of log file applications:</w:t>
+      </w:r>
+    </w:p>
+    <w:p>
+      <w:pPr>
+        <w:jc w:val="both"/>
+        <w:rPr>
+          <w:sz w:val="28"/>
+          <w:szCs w:val="28"/>
+        </w:rPr>
+      </w:pPr>
+      <w:r>
+        <w:rPr>
+          <w:sz w:val="28"/>
+          <w:szCs w:val="28"/>
+          <w:rtl w:val="0"/>
+        </w:rPr>
+        <w:t xml:space="preserve">Web servers: Web servers record log files that contain information about website requests, HTTP errors, user IP addresses, and other data.</w:t>
+      </w:r>
+    </w:p>
+    <w:p>
+      <w:pPr>
+        <w:jc w:val="both"/>
+        <w:rPr>
+          <w:sz w:val="28"/>
+          <w:szCs w:val="28"/>
+        </w:rPr>
+      </w:pPr>
+      <w:r>
+        <w:rPr>
+          <w:sz w:val="28"/>
+          <w:szCs w:val="28"/>
+          <w:rtl w:val="0"/>
+        </w:rPr>
+        <w:t xml:space="preserve">System logs: Operating systems write system logs that contain information about system boot, system events, kernel errors, and other data.</w:t>
+      </w:r>
+    </w:p>
+    <w:p>
+      <w:pPr>
+        <w:jc w:val="both"/>
+        <w:rPr>
+          <w:sz w:val="28"/>
+          <w:szCs w:val="28"/>
+        </w:rPr>
+      </w:pPr>
+      <w:r>
+        <w:rPr>
+          <w:sz w:val="28"/>
+          <w:szCs w:val="28"/>
+          <w:rtl w:val="0"/>
+        </w:rPr>
+        <w:t xml:space="preserve">Program logs: Software applications often write log files that contain information about program usage, program errors, and other data.</w:t>
+      </w:r>
+    </w:p>
+    <w:p>
+      <w:pPr>
+        <w:jc w:val="both"/>
+        <w:rPr>
+          <w:sz w:val="28"/>
+          <w:szCs w:val="28"/>
+        </w:rPr>
+      </w:pPr>
+      <w:r>
+        <w:rPr>
+          <w:sz w:val="28"/>
+          <w:szCs w:val="28"/>
+          <w:rtl w:val="0"/>
+        </w:rPr>
+        <w:t xml:space="preserve">Security logs: Security systems write log files that contain information about authorization attempts, security breaches, and other security-related events.</w:t>
+      </w:r>
+    </w:p>
+    <w:p>
+      <w:pPr>
+        <w:jc w:val="both"/>
+        <w:rPr>
+          <w:sz w:val="28"/>
+          <w:szCs w:val="28"/>
+        </w:rPr>
+      </w:pPr>
+      <w:r>
+        <w:rPr>
+          <w:sz w:val="28"/>
+          <w:szCs w:val="28"/>
+          <w:rtl w:val="0"/>
+        </w:rPr>
+        <w:t xml:space="preserve">Network logs: Network devices write log files that contain information about network traffic, network errors, and other network-related data.</w:t>
+      </w:r>
+    </w:p>
+    <w:p>
+      <w:pPr>
+        <w:ind w:left="0" w:firstLine="0"/>
+        <w:jc w:val="both"/>
+        <w:rPr>
+          <w:b w:val="1"/>
+          <w:sz w:val="28"/>
+          <w:szCs w:val="28"/>
+        </w:rPr>
+      </w:pPr>
+      <w:r>
+        <w:rPr>
+          <w:rtl w:val="0"/>
+        </w:rPr>
+      </w:r>
+    </w:p>
+    <w:p>
+      <w:pPr>
+        <w:numPr>
+          <w:ilvl w:val="0"/>
+          <w:numId w:val="9"/>
+        </w:numPr>
+        <w:ind w:left="425.19685039370086" w:hanging="360"/>
+        <w:jc w:val="both"/>
+        <w:rPr>
+          <w:b w:val="1"/>
+        </w:rPr>
+      </w:pPr>
+      <w:r>
+        <w:rPr>
+          <w:b w:val="1"/>
+          <w:sz w:val="28"/>
+          <w:szCs w:val="28"/>
+          <w:rtl w:val="0"/>
+        </w:rPr>
+        <w:t xml:space="preserve">**Яке призначення файлу /var/log/dmesg?</w:t>
+      </w:r>
+    </w:p>
+    <w:p>
+      <w:pPr>
+        <w:ind w:left="0" w:firstLine="0"/>
+        <w:jc w:val="both"/>
+        <w:rPr>
+          <w:b w:val="1"/>
+          <w:sz w:val="28"/>
+          <w:szCs w:val="28"/>
+        </w:rPr>
+      </w:pPr>
+      <w:r>
+        <w:rPr>
+          <w:rtl w:val="0"/>
+        </w:rPr>
+      </w:r>
+    </w:p>
+    <w:p>
+      <w:pPr>
+        <w:ind w:left="0" w:firstLine="0"/>
+        <w:jc w:val="both"/>
+        <w:rPr>
+          <w:sz w:val="28"/>
+          <w:szCs w:val="28"/>
+        </w:rPr>
+      </w:pPr>
+      <w:r>
+        <w:rPr>
+          <w:sz w:val="28"/>
+          <w:szCs w:val="28"/>
+          <w:rtl w:val="0"/>
+        </w:rPr>
+        <w:t xml:space="preserve">The /var/log/dmesg file on Linux is used to store the output of the dmesg command. This command displays Linux kernel messages that are generated while the system is booting and running.</w:t>
+      </w:r>
+    </w:p>
+    <w:p>
+      <w:pPr>
+        <w:ind w:left="0" w:firstLine="0"/>
+        <w:jc w:val="both"/>
+        <w:rPr>
+          <w:b w:val="1"/>
+          <w:sz w:val="28"/>
+          <w:szCs w:val="28"/>
+        </w:rPr>
+      </w:pPr>
+      <w:r>
+        <w:rPr>
+          <w:rtl w:val="0"/>
+        </w:rPr>
+      </w:r>
+    </w:p>
+    <w:p>
+      <w:pPr>
+        <w:numPr>
+          <w:ilvl w:val="0"/>
+          <w:numId w:val="9"/>
+        </w:numPr>
+        <w:ind w:left="425.19685039370086" w:hanging="360"/>
+        <w:jc w:val="both"/>
+        <w:rPr>
+          <w:b w:val="1"/>
+        </w:rPr>
+      </w:pPr>
+      <w:r>
+        <w:rPr>
+          <w:b w:val="1"/>
+          <w:sz w:val="28"/>
+          <w:szCs w:val="28"/>
+          <w:rtl w:val="0"/>
+        </w:rPr>
+        <w:t xml:space="preserve">**Для чого розроблено FHS?</w:t>
+      </w:r>
+    </w:p>
+    <w:p>
+      <w:pPr>
+        <w:jc w:val="both"/>
+        <w:rPr>
+          <w:b w:val="1"/>
+          <w:sz w:val="28"/>
+          <w:szCs w:val="28"/>
+        </w:rPr>
+      </w:pPr>
+      <w:r>
+        <w:rPr>
+          <w:rtl w:val="0"/>
+        </w:rPr>
+      </w:r>
+    </w:p>
+    <w:p>
+      <w:pPr>
+        <w:jc w:val="both"/>
+        <w:rPr>
+          <w:sz w:val="28"/>
+          <w:szCs w:val="28"/>
+        </w:rPr>
+      </w:pPr>
+      <w:r>
+        <w:rPr>
+          <w:sz w:val="28"/>
+          <w:szCs w:val="28"/>
+          <w:rtl w:val="0"/>
+        </w:rPr>
+        <w:t xml:space="preserve">The Linux File System Hierarchy (FHS) is a standardized directory structure for organizing files and data in Linux operating systems. It is designed to provide consistency and predictability in the location of files across different Linux distributions.</w:t>
+      </w:r>
+    </w:p>
+    <w:p>
+      <w:pPr>
+        <w:jc w:val="both"/>
+        <w:rPr>
+          <w:b w:val="1"/>
+          <w:sz w:val="28"/>
+          <w:szCs w:val="28"/>
+        </w:rPr>
+      </w:pPr>
+      <w:r>
+        <w:rPr>
+          <w:rtl w:val="0"/>
+        </w:rPr>
+      </w:r>
+    </w:p>
+    <w:p>
+      <w:pPr>
+        <w:numPr>
+          <w:ilvl w:val="0"/>
+          <w:numId w:val="9"/>
+        </w:numPr>
+        <w:ind w:left="425.19685039370086" w:hanging="360"/>
+        <w:jc w:val="both"/>
+        <w:rPr>
+          <w:b w:val="1"/>
+        </w:rPr>
+      </w:pPr>
+      <w:r>
+        <w:rPr>
+          <w:b w:val="1"/>
+          <w:sz w:val="28"/>
+          <w:szCs w:val="28"/>
+          <w:rtl w:val="0"/>
+        </w:rPr>
+        <w:t xml:space="preserve">**Які основні команди є у Linux для перегляду та конфігурації мережі</w:t>
+      </w:r>
+    </w:p>
+    <w:p>
+      <w:pPr>
+        <w:jc w:val="both"/>
+        <w:rPr>
+          <w:b w:val="1"/>
+          <w:sz w:val="28"/>
+          <w:szCs w:val="28"/>
+        </w:rPr>
+      </w:pPr>
+      <w:r>
+        <w:rPr>
+          <w:rtl w:val="0"/>
+        </w:rPr>
+      </w:r>
+    </w:p>
+    <w:p>
+      <w:pPr>
+        <w:jc w:val="both"/>
+        <w:rPr>
+          <w:sz w:val="28"/>
+          <w:szCs w:val="28"/>
+        </w:rPr>
+      </w:pPr>
+      <w:r>
+        <w:rPr>
+          <w:sz w:val="28"/>
+          <w:szCs w:val="28"/>
+          <w:rtl w:val="0"/>
+        </w:rPr>
+        <w:t xml:space="preserve">View network information:</w:t>
+      </w:r>
+    </w:p>
+    <w:p>
+      <w:pPr>
+        <w:jc w:val="both"/>
+        <w:rPr>
+          <w:sz w:val="28"/>
+          <w:szCs w:val="28"/>
+        </w:rPr>
+      </w:pPr>
+      <w:r>
+        <w:rPr>
+          <w:rtl w:val="0"/>
+        </w:rPr>
+      </w:r>
+    </w:p>
+    <w:p>
+      <w:pPr>
+        <w:jc w:val="both"/>
+        <w:rPr>
+          <w:sz w:val="28"/>
+          <w:szCs w:val="28"/>
+        </w:rPr>
+      </w:pPr>
+      <w:r>
+        <w:rPr>
+          <w:sz w:val="28"/>
+          <w:szCs w:val="28"/>
+          <w:rtl w:val="0"/>
+        </w:rPr>
+        <w:t xml:space="preserve">ifconfig (or ip a): Displays network interface information such as IP addresses, MAC addresses, subnet masks, and status.</w:t>
+      </w:r>
+    </w:p>
+    <w:p>
+      <w:pPr>
+        <w:jc w:val="both"/>
+        <w:rPr>
+          <w:sz w:val="28"/>
+          <w:szCs w:val="28"/>
+        </w:rPr>
+      </w:pPr>
+      <w:r>
+        <w:rPr>
+          <w:sz w:val="28"/>
+          <w:szCs w:val="28"/>
+          <w:rtl w:val="0"/>
+        </w:rPr>
+        <w:t xml:space="preserve">route (or ip r): Displays the routing table used to route traffic to different networks.</w:t>
+      </w:r>
+    </w:p>
+    <w:p>
+      <w:pPr>
+        <w:jc w:val="both"/>
+        <w:rPr>
+          <w:sz w:val="28"/>
+          <w:szCs w:val="28"/>
+        </w:rPr>
+      </w:pPr>
+      <w:r>
+        <w:rPr>
+          <w:sz w:val="28"/>
+          <w:szCs w:val="28"/>
+          <w:rtl w:val="0"/>
+        </w:rPr>
+        <w:t xml:space="preserve">ping : Checks the availability of a host on the network by sending ICMP packets to it.</w:t>
+      </w:r>
+    </w:p>
+    <w:p>
+      <w:pPr>
+        <w:jc w:val="both"/>
+        <w:rPr>
+          <w:sz w:val="28"/>
+          <w:szCs w:val="28"/>
+        </w:rPr>
+      </w:pPr>
+      <w:r>
+        <w:rPr>
+          <w:sz w:val="28"/>
+          <w:szCs w:val="28"/>
+          <w:rtl w:val="0"/>
+        </w:rPr>
+        <w:t xml:space="preserve">nslookup : Converts hostnames to IP addresses and vice versa.</w:t>
+      </w:r>
+    </w:p>
+    <w:p>
+      <w:pPr>
+        <w:jc w:val="both"/>
+        <w:rPr>
+          <w:sz w:val="28"/>
+          <w:szCs w:val="28"/>
+        </w:rPr>
+      </w:pPr>
+      <w:r>
+        <w:rPr>
+          <w:sz w:val="28"/>
+          <w:szCs w:val="28"/>
+          <w:rtl w:val="0"/>
+        </w:rPr>
+        <w:t xml:space="preserve">hostname : Displays or changes the system hostname.</w:t>
+      </w:r>
+    </w:p>
+    <w:p>
+      <w:pPr>
+        <w:jc w:val="both"/>
+        <w:rPr>
+          <w:sz w:val="28"/>
+          <w:szCs w:val="28"/>
+        </w:rPr>
+      </w:pPr>
+      <w:r>
+        <w:rPr>
+          <w:rtl w:val="0"/>
+        </w:rPr>
+      </w:r>
+    </w:p>
+    <w:p>
+      <w:pPr>
+        <w:jc w:val="both"/>
+        <w:rPr>
+          <w:sz w:val="28"/>
+          <w:szCs w:val="28"/>
+        </w:rPr>
+      </w:pPr>
+      <w:r>
+        <w:rPr>
+          <w:sz w:val="28"/>
+          <w:szCs w:val="28"/>
+          <w:rtl w:val="0"/>
+        </w:rPr>
+        <w:t xml:space="preserve">Configure the network:</w:t>
+      </w:r>
+    </w:p>
+    <w:p>
+      <w:pPr>
+        <w:jc w:val="both"/>
+        <w:rPr>
+          <w:sz w:val="28"/>
+          <w:szCs w:val="28"/>
+        </w:rPr>
+      </w:pPr>
+      <w:r>
+        <w:rPr>
+          <w:rtl w:val="0"/>
+        </w:rPr>
+      </w:r>
+    </w:p>
+    <w:p>
+      <w:pPr>
+        <w:jc w:val="both"/>
+        <w:rPr>
+          <w:sz w:val="28"/>
+          <w:szCs w:val="28"/>
+        </w:rPr>
+      </w:pPr>
+      <w:r>
+        <w:rPr>
+          <w:sz w:val="28"/>
+          <w:szCs w:val="28"/>
+          <w:rtl w:val="0"/>
+        </w:rPr>
+        <w:t xml:space="preserve">ifconfig (or ip a): Can be used to configure IP addresses, subnet masks, MAC addresses, and other network interface settings.</w:t>
+      </w:r>
+    </w:p>
+    <w:p>
+      <w:pPr>
+        <w:jc w:val="both"/>
+        <w:rPr>
+          <w:sz w:val="28"/>
+          <w:szCs w:val="28"/>
+        </w:rPr>
+      </w:pPr>
+      <w:r>
+        <w:rPr>
+          <w:sz w:val="28"/>
+          <w:szCs w:val="28"/>
+          <w:rtl w:val="0"/>
+        </w:rPr>
+        <w:t xml:space="preserve">route (or ip r): Can be used to add, delete, and modify routes in the routing table.</w:t>
+      </w:r>
+    </w:p>
+    <w:p>
+      <w:pPr>
+        <w:jc w:val="both"/>
+        <w:rPr>
+          <w:sz w:val="28"/>
+          <w:szCs w:val="28"/>
+        </w:rPr>
+      </w:pPr>
+      <w:r>
+        <w:rPr>
+          <w:sz w:val="28"/>
+          <w:szCs w:val="28"/>
+          <w:rtl w:val="0"/>
+        </w:rPr>
+        <w:t xml:space="preserve">dhclient</w:t>
+      </w:r>
+      <w:r>
+        <w:rPr>
+          <w:sz w:val="28"/>
+          <w:szCs w:val="28"/>
+          <w:rtl w:val="0"/>
+        </w:rPr>
+        <w:t xml:space="preserve"> : Automatically obtains the IP address, subnet mask, and other network parameters from a DHCP server.</w:t>
+      </w:r>
+    </w:p>
+    <w:p>
+      <w:pPr>
+        <w:jc w:val="both"/>
+        <w:rPr>
+          <w:sz w:val="28"/>
+          <w:szCs w:val="28"/>
+        </w:rPr>
+      </w:pPr>
+      <w:r>
+        <w:rPr>
+          <w:sz w:val="28"/>
+          <w:szCs w:val="28"/>
+          <w:rtl w:val="0"/>
+        </w:rPr>
+        <w:t xml:space="preserve">nmtui</w:t>
+      </w:r>
+      <w:r>
+        <w:rPr>
+          <w:sz w:val="28"/>
+          <w:szCs w:val="28"/>
+          <w:rtl w:val="0"/>
+        </w:rPr>
+        <w:t xml:space="preserve"> : A graphical user interface for configuring the network.</w:t>
+      </w:r>
+    </w:p>
+    <w:p>
+      <w:pPr>
+        <w:jc w:val="both"/>
+        <w:rPr>
+          <w:sz w:val="28"/>
+          <w:szCs w:val="28"/>
+        </w:rPr>
+      </w:pPr>
+      <w:r>
+        <w:rPr>
+          <w:sz w:val="28"/>
+          <w:szCs w:val="28"/>
+          <w:rtl w:val="0"/>
+        </w:rPr>
+        <w:t xml:space="preserve">netplan : A configuration file to describe the system's network settings.</w:t>
+      </w:r>
+    </w:p>
+    <w:p>
+      <w:pPr>
+        <w:jc w:val="both"/>
+        <w:rPr>
+          <w:sz w:val="28"/>
+          <w:szCs w:val="28"/>
+        </w:rPr>
+      </w:pPr>
+      <w:r>
+        <w:rPr>
+          <w:rtl w:val="0"/>
+        </w:rPr>
+      </w:r>
+    </w:p>
+    <w:p>
+      <w:pPr>
+        <w:jc w:val="both"/>
+        <w:rPr>
+          <w:sz w:val="28"/>
+          <w:szCs w:val="28"/>
+        </w:rPr>
+      </w:pPr>
+      <w:r>
+        <w:rPr>
+          <w:sz w:val="28"/>
+          <w:szCs w:val="28"/>
+          <w:rtl w:val="0"/>
+        </w:rPr>
+        <w:t xml:space="preserve">Other useful commands:</w:t>
+      </w:r>
+    </w:p>
+    <w:p>
+      <w:pPr>
+        <w:jc w:val="both"/>
+        <w:rPr>
+          <w:sz w:val="28"/>
+          <w:szCs w:val="28"/>
+        </w:rPr>
+      </w:pPr>
+      <w:r>
+        <w:rPr>
+          <w:rtl w:val="0"/>
+        </w:rPr>
+      </w:r>
+    </w:p>
+    <w:p>
+      <w:pPr>
+        <w:jc w:val="both"/>
+        <w:rPr>
+          <w:sz w:val="28"/>
+          <w:szCs w:val="28"/>
+        </w:rPr>
+      </w:pPr>
+      <w:r>
+        <w:rPr>
+          <w:sz w:val="28"/>
+          <w:szCs w:val="28"/>
+          <w:rtl w:val="0"/>
+        </w:rPr>
+        <w:t xml:space="preserve">dig : DNS client used to obtain information about DNS records.</w:t>
+      </w:r>
+    </w:p>
+    <w:p>
+      <w:pPr>
+        <w:jc w:val="both"/>
+        <w:rPr>
+          <w:sz w:val="28"/>
+          <w:szCs w:val="28"/>
+        </w:rPr>
+      </w:pPr>
+      <w:r>
+        <w:rPr>
+          <w:sz w:val="28"/>
+          <w:szCs w:val="28"/>
+          <w:rtl w:val="0"/>
+        </w:rPr>
+        <w:t xml:space="preserve">tcpdump : A tool for capturing and analyzing network traffic.</w:t>
+      </w:r>
+    </w:p>
+    <w:p>
+      <w:pPr>
+        <w:jc w:val="both"/>
+        <w:rPr>
+          <w:sz w:val="28"/>
+          <w:szCs w:val="28"/>
+        </w:rPr>
+      </w:pPr>
+      <w:r>
+        <w:rPr>
+          <w:sz w:val="28"/>
+          <w:szCs w:val="28"/>
+          <w:rtl w:val="0"/>
+        </w:rPr>
+        <w:t xml:space="preserve">mtr : A tool for monitoring packet routing and identifying network problems.</w:t>
+      </w:r>
+    </w:p>
+    <w:p>
+      <w:pPr>
+        <w:jc w:val="both"/>
+        <w:rPr>
+          <w:sz w:val="28"/>
+          <w:szCs w:val="28"/>
+        </w:rPr>
+      </w:pPr>
+      <w:r>
+        <w:rPr>
+          <w:sz w:val="28"/>
+          <w:szCs w:val="28"/>
+          <w:rtl w:val="0"/>
+        </w:rPr>
+        <w:t xml:space="preserve">wireshark : A graphical tool for capturing and analyzing network traffic.</w:t>
+      </w:r>
+    </w:p>
+    <w:p>
+      <w:pPr>
+        <w:jc w:val="both"/>
+        <w:rPr>
+          <w:b w:val="1"/>
+          <w:sz w:val="28"/>
+          <w:szCs w:val="28"/>
+        </w:rPr>
+      </w:pPr>
       <w:r>
         <w:rPr>
           <w:rtl w:val="0"/>
@@ -1117,6 +4414,666 @@
   <w:abstractNum w:abstractNumId="1">
     <w:lvl w:ilvl="0">
       <w:start w:val="1"/>
+      <w:numFmt w:val="bullet"/>
+      <w:lvlText w:val="-"/>
+      <w:lvlJc w:val="left"/>
+      <w:pPr>
+        <w:ind w:left="425.19685039370086" w:hanging="360"/>
+      </w:pPr>
+      <w:rPr>
+        <w:u w:val="none"/>
+      </w:rPr>
+    </w:lvl>
+    <w:lvl w:ilvl="1">
+      <w:start w:val="1"/>
+      <w:numFmt w:val="bullet"/>
+      <w:lvlText w:val="-"/>
+      <w:lvlJc w:val="left"/>
+      <w:pPr>
+        <w:ind w:left="1440" w:hanging="360"/>
+      </w:pPr>
+      <w:rPr>
+        <w:u w:val="none"/>
+      </w:rPr>
+    </w:lvl>
+    <w:lvl w:ilvl="2">
+      <w:start w:val="1"/>
+      <w:numFmt w:val="bullet"/>
+      <w:lvlText w:val="-"/>
+      <w:lvlJc w:val="left"/>
+      <w:pPr>
+        <w:ind w:left="2160" w:hanging="360"/>
+      </w:pPr>
+      <w:rPr>
+        <w:u w:val="none"/>
+      </w:rPr>
+    </w:lvl>
+    <w:lvl w:ilvl="3">
+      <w:start w:val="1"/>
+      <w:numFmt w:val="bullet"/>
+      <w:lvlText w:val="-"/>
+      <w:lvlJc w:val="left"/>
+      <w:pPr>
+        <w:ind w:left="2880" w:hanging="360"/>
+      </w:pPr>
+      <w:rPr>
+        <w:u w:val="none"/>
+      </w:rPr>
+    </w:lvl>
+    <w:lvl w:ilvl="4">
+      <w:start w:val="1"/>
+      <w:numFmt w:val="bullet"/>
+      <w:lvlText w:val="-"/>
+      <w:lvlJc w:val="left"/>
+      <w:pPr>
+        <w:ind w:left="3600" w:hanging="360"/>
+      </w:pPr>
+      <w:rPr>
+        <w:u w:val="none"/>
+      </w:rPr>
+    </w:lvl>
+    <w:lvl w:ilvl="5">
+      <w:start w:val="1"/>
+      <w:numFmt w:val="bullet"/>
+      <w:lvlText w:val="-"/>
+      <w:lvlJc w:val="left"/>
+      <w:pPr>
+        <w:ind w:left="4320" w:hanging="360"/>
+      </w:pPr>
+      <w:rPr>
+        <w:u w:val="none"/>
+      </w:rPr>
+    </w:lvl>
+    <w:lvl w:ilvl="6">
+      <w:start w:val="1"/>
+      <w:numFmt w:val="bullet"/>
+      <w:lvlText w:val="-"/>
+      <w:lvlJc w:val="left"/>
+      <w:pPr>
+        <w:ind w:left="5040" w:hanging="360"/>
+      </w:pPr>
+      <w:rPr>
+        <w:u w:val="none"/>
+      </w:rPr>
+    </w:lvl>
+    <w:lvl w:ilvl="7">
+      <w:start w:val="1"/>
+      <w:numFmt w:val="bullet"/>
+      <w:lvlText w:val="-"/>
+      <w:lvlJc w:val="left"/>
+      <w:pPr>
+        <w:ind w:left="5760" w:hanging="360"/>
+      </w:pPr>
+      <w:rPr>
+        <w:u w:val="none"/>
+      </w:rPr>
+    </w:lvl>
+    <w:lvl w:ilvl="8">
+      <w:start w:val="1"/>
+      <w:numFmt w:val="bullet"/>
+      <w:lvlText w:val="-"/>
+      <w:lvlJc w:val="left"/>
+      <w:pPr>
+        <w:ind w:left="6480" w:hanging="360"/>
+      </w:pPr>
+      <w:rPr>
+        <w:u w:val="none"/>
+      </w:rPr>
+    </w:lvl>
+  </w:abstractNum>
+  <w:abstractNum w:abstractNumId="2">
+    <w:lvl w:ilvl="0">
+      <w:start w:val="1"/>
+      <w:numFmt w:val="bullet"/>
+      <w:lvlText w:val="-"/>
+      <w:lvlJc w:val="left"/>
+      <w:pPr>
+        <w:ind w:left="425.19685039370086" w:hanging="360"/>
+      </w:pPr>
+      <w:rPr>
+        <w:u w:val="none"/>
+      </w:rPr>
+    </w:lvl>
+    <w:lvl w:ilvl="1">
+      <w:start w:val="1"/>
+      <w:numFmt w:val="bullet"/>
+      <w:lvlText w:val="-"/>
+      <w:lvlJc w:val="left"/>
+      <w:pPr>
+        <w:ind w:left="1440" w:hanging="360"/>
+      </w:pPr>
+      <w:rPr>
+        <w:u w:val="none"/>
+      </w:rPr>
+    </w:lvl>
+    <w:lvl w:ilvl="2">
+      <w:start w:val="1"/>
+      <w:numFmt w:val="bullet"/>
+      <w:lvlText w:val="-"/>
+      <w:lvlJc w:val="left"/>
+      <w:pPr>
+        <w:ind w:left="2160" w:hanging="360"/>
+      </w:pPr>
+      <w:rPr>
+        <w:u w:val="none"/>
+      </w:rPr>
+    </w:lvl>
+    <w:lvl w:ilvl="3">
+      <w:start w:val="1"/>
+      <w:numFmt w:val="bullet"/>
+      <w:lvlText w:val="-"/>
+      <w:lvlJc w:val="left"/>
+      <w:pPr>
+        <w:ind w:left="2880" w:hanging="360"/>
+      </w:pPr>
+      <w:rPr>
+        <w:u w:val="none"/>
+      </w:rPr>
+    </w:lvl>
+    <w:lvl w:ilvl="4">
+      <w:start w:val="1"/>
+      <w:numFmt w:val="bullet"/>
+      <w:lvlText w:val="-"/>
+      <w:lvlJc w:val="left"/>
+      <w:pPr>
+        <w:ind w:left="3600" w:hanging="360"/>
+      </w:pPr>
+      <w:rPr>
+        <w:u w:val="none"/>
+      </w:rPr>
+    </w:lvl>
+    <w:lvl w:ilvl="5">
+      <w:start w:val="1"/>
+      <w:numFmt w:val="bullet"/>
+      <w:lvlText w:val="-"/>
+      <w:lvlJc w:val="left"/>
+      <w:pPr>
+        <w:ind w:left="4320" w:hanging="360"/>
+      </w:pPr>
+      <w:rPr>
+        <w:u w:val="none"/>
+      </w:rPr>
+    </w:lvl>
+    <w:lvl w:ilvl="6">
+      <w:start w:val="1"/>
+      <w:numFmt w:val="bullet"/>
+      <w:lvlText w:val="-"/>
+      <w:lvlJc w:val="left"/>
+      <w:pPr>
+        <w:ind w:left="5040" w:hanging="360"/>
+      </w:pPr>
+      <w:rPr>
+        <w:u w:val="none"/>
+      </w:rPr>
+    </w:lvl>
+    <w:lvl w:ilvl="7">
+      <w:start w:val="1"/>
+      <w:numFmt w:val="bullet"/>
+      <w:lvlText w:val="-"/>
+      <w:lvlJc w:val="left"/>
+      <w:pPr>
+        <w:ind w:left="5760" w:hanging="360"/>
+      </w:pPr>
+      <w:rPr>
+        <w:u w:val="none"/>
+      </w:rPr>
+    </w:lvl>
+    <w:lvl w:ilvl="8">
+      <w:start w:val="1"/>
+      <w:numFmt w:val="bullet"/>
+      <w:lvlText w:val="-"/>
+      <w:lvlJc w:val="left"/>
+      <w:pPr>
+        <w:ind w:left="6480" w:hanging="360"/>
+      </w:pPr>
+      <w:rPr>
+        <w:u w:val="none"/>
+      </w:rPr>
+    </w:lvl>
+  </w:abstractNum>
+  <w:abstractNum w:abstractNumId="3">
+    <w:lvl w:ilvl="0">
+      <w:start w:val="1"/>
+      <w:numFmt w:val="bullet"/>
+      <w:lvlText w:val="-"/>
+      <w:lvlJc w:val="left"/>
+      <w:pPr>
+        <w:ind w:left="425.19685039370086" w:hanging="360"/>
+      </w:pPr>
+      <w:rPr>
+        <w:u w:val="none"/>
+      </w:rPr>
+    </w:lvl>
+    <w:lvl w:ilvl="1">
+      <w:start w:val="1"/>
+      <w:numFmt w:val="bullet"/>
+      <w:lvlText w:val="-"/>
+      <w:lvlJc w:val="left"/>
+      <w:pPr>
+        <w:ind w:left="1440" w:hanging="360"/>
+      </w:pPr>
+      <w:rPr>
+        <w:u w:val="none"/>
+      </w:rPr>
+    </w:lvl>
+    <w:lvl w:ilvl="2">
+      <w:start w:val="1"/>
+      <w:numFmt w:val="bullet"/>
+      <w:lvlText w:val="-"/>
+      <w:lvlJc w:val="left"/>
+      <w:pPr>
+        <w:ind w:left="2160" w:hanging="360"/>
+      </w:pPr>
+      <w:rPr>
+        <w:u w:val="none"/>
+      </w:rPr>
+    </w:lvl>
+    <w:lvl w:ilvl="3">
+      <w:start w:val="1"/>
+      <w:numFmt w:val="bullet"/>
+      <w:lvlText w:val="-"/>
+      <w:lvlJc w:val="left"/>
+      <w:pPr>
+        <w:ind w:left="2880" w:hanging="360"/>
+      </w:pPr>
+      <w:rPr>
+        <w:u w:val="none"/>
+      </w:rPr>
+    </w:lvl>
+    <w:lvl w:ilvl="4">
+      <w:start w:val="1"/>
+      <w:numFmt w:val="bullet"/>
+      <w:lvlText w:val="-"/>
+      <w:lvlJc w:val="left"/>
+      <w:pPr>
+        <w:ind w:left="3600" w:hanging="360"/>
+      </w:pPr>
+      <w:rPr>
+        <w:u w:val="none"/>
+      </w:rPr>
+    </w:lvl>
+    <w:lvl w:ilvl="5">
+      <w:start w:val="1"/>
+      <w:numFmt w:val="bullet"/>
+      <w:lvlText w:val="-"/>
+      <w:lvlJc w:val="left"/>
+      <w:pPr>
+        <w:ind w:left="4320" w:hanging="360"/>
+      </w:pPr>
+      <w:rPr>
+        <w:u w:val="none"/>
+      </w:rPr>
+    </w:lvl>
+    <w:lvl w:ilvl="6">
+      <w:start w:val="1"/>
+      <w:numFmt w:val="bullet"/>
+      <w:lvlText w:val="-"/>
+      <w:lvlJc w:val="left"/>
+      <w:pPr>
+        <w:ind w:left="5040" w:hanging="360"/>
+      </w:pPr>
+      <w:rPr>
+        <w:u w:val="none"/>
+      </w:rPr>
+    </w:lvl>
+    <w:lvl w:ilvl="7">
+      <w:start w:val="1"/>
+      <w:numFmt w:val="bullet"/>
+      <w:lvlText w:val="-"/>
+      <w:lvlJc w:val="left"/>
+      <w:pPr>
+        <w:ind w:left="5760" w:hanging="360"/>
+      </w:pPr>
+      <w:rPr>
+        <w:u w:val="none"/>
+      </w:rPr>
+    </w:lvl>
+    <w:lvl w:ilvl="8">
+      <w:start w:val="1"/>
+      <w:numFmt w:val="bullet"/>
+      <w:lvlText w:val="-"/>
+      <w:lvlJc w:val="left"/>
+      <w:pPr>
+        <w:ind w:left="6480" w:hanging="360"/>
+      </w:pPr>
+      <w:rPr>
+        <w:u w:val="none"/>
+      </w:rPr>
+    </w:lvl>
+  </w:abstractNum>
+  <w:abstractNum w:abstractNumId="4">
+    <w:lvl w:ilvl="0">
+      <w:start w:val="1"/>
+      <w:numFmt w:val="bullet"/>
+      <w:lvlText w:val="-"/>
+      <w:lvlJc w:val="left"/>
+      <w:pPr>
+        <w:ind w:left="425.19685039370086" w:hanging="360"/>
+      </w:pPr>
+      <w:rPr>
+        <w:u w:val="none"/>
+      </w:rPr>
+    </w:lvl>
+    <w:lvl w:ilvl="1">
+      <w:start w:val="1"/>
+      <w:numFmt w:val="bullet"/>
+      <w:lvlText w:val="-"/>
+      <w:lvlJc w:val="left"/>
+      <w:pPr>
+        <w:ind w:left="1440" w:hanging="360"/>
+      </w:pPr>
+      <w:rPr>
+        <w:u w:val="none"/>
+      </w:rPr>
+    </w:lvl>
+    <w:lvl w:ilvl="2">
+      <w:start w:val="1"/>
+      <w:numFmt w:val="bullet"/>
+      <w:lvlText w:val="-"/>
+      <w:lvlJc w:val="left"/>
+      <w:pPr>
+        <w:ind w:left="2160" w:hanging="360"/>
+      </w:pPr>
+      <w:rPr>
+        <w:u w:val="none"/>
+      </w:rPr>
+    </w:lvl>
+    <w:lvl w:ilvl="3">
+      <w:start w:val="1"/>
+      <w:numFmt w:val="bullet"/>
+      <w:lvlText w:val="-"/>
+      <w:lvlJc w:val="left"/>
+      <w:pPr>
+        <w:ind w:left="2880" w:hanging="360"/>
+      </w:pPr>
+      <w:rPr>
+        <w:u w:val="none"/>
+      </w:rPr>
+    </w:lvl>
+    <w:lvl w:ilvl="4">
+      <w:start w:val="1"/>
+      <w:numFmt w:val="bullet"/>
+      <w:lvlText w:val="-"/>
+      <w:lvlJc w:val="left"/>
+      <w:pPr>
+        <w:ind w:left="3600" w:hanging="360"/>
+      </w:pPr>
+      <w:rPr>
+        <w:u w:val="none"/>
+      </w:rPr>
+    </w:lvl>
+    <w:lvl w:ilvl="5">
+      <w:start w:val="1"/>
+      <w:numFmt w:val="bullet"/>
+      <w:lvlText w:val="-"/>
+      <w:lvlJc w:val="left"/>
+      <w:pPr>
+        <w:ind w:left="4320" w:hanging="360"/>
+      </w:pPr>
+      <w:rPr>
+        <w:u w:val="none"/>
+      </w:rPr>
+    </w:lvl>
+    <w:lvl w:ilvl="6">
+      <w:start w:val="1"/>
+      <w:numFmt w:val="bullet"/>
+      <w:lvlText w:val="-"/>
+      <w:lvlJc w:val="left"/>
+      <w:pPr>
+        <w:ind w:left="5040" w:hanging="360"/>
+      </w:pPr>
+      <w:rPr>
+        <w:u w:val="none"/>
+      </w:rPr>
+    </w:lvl>
+    <w:lvl w:ilvl="7">
+      <w:start w:val="1"/>
+      <w:numFmt w:val="bullet"/>
+      <w:lvlText w:val="-"/>
+      <w:lvlJc w:val="left"/>
+      <w:pPr>
+        <w:ind w:left="5760" w:hanging="360"/>
+      </w:pPr>
+      <w:rPr>
+        <w:u w:val="none"/>
+      </w:rPr>
+    </w:lvl>
+    <w:lvl w:ilvl="8">
+      <w:start w:val="1"/>
+      <w:numFmt w:val="bullet"/>
+      <w:lvlText w:val="-"/>
+      <w:lvlJc w:val="left"/>
+      <w:pPr>
+        <w:ind w:left="6480" w:hanging="360"/>
+      </w:pPr>
+      <w:rPr>
+        <w:u w:val="none"/>
+      </w:rPr>
+    </w:lvl>
+  </w:abstractNum>
+  <w:abstractNum w:abstractNumId="5">
+    <w:lvl w:ilvl="0">
+      <w:start w:val="1"/>
+      <w:numFmt w:val="bullet"/>
+      <w:lvlText w:val="-"/>
+      <w:lvlJc w:val="left"/>
+      <w:pPr>
+        <w:ind w:left="425.19685039370086" w:hanging="360"/>
+      </w:pPr>
+      <w:rPr>
+        <w:u w:val="none"/>
+      </w:rPr>
+    </w:lvl>
+    <w:lvl w:ilvl="1">
+      <w:start w:val="1"/>
+      <w:numFmt w:val="bullet"/>
+      <w:lvlText w:val="-"/>
+      <w:lvlJc w:val="left"/>
+      <w:pPr>
+        <w:ind w:left="1440" w:hanging="360"/>
+      </w:pPr>
+      <w:rPr>
+        <w:u w:val="none"/>
+      </w:rPr>
+    </w:lvl>
+    <w:lvl w:ilvl="2">
+      <w:start w:val="1"/>
+      <w:numFmt w:val="bullet"/>
+      <w:lvlText w:val="-"/>
+      <w:lvlJc w:val="left"/>
+      <w:pPr>
+        <w:ind w:left="2160" w:hanging="360"/>
+      </w:pPr>
+      <w:rPr>
+        <w:u w:val="none"/>
+      </w:rPr>
+    </w:lvl>
+    <w:lvl w:ilvl="3">
+      <w:start w:val="1"/>
+      <w:numFmt w:val="bullet"/>
+      <w:lvlText w:val="-"/>
+      <w:lvlJc w:val="left"/>
+      <w:pPr>
+        <w:ind w:left="2880" w:hanging="360"/>
+      </w:pPr>
+      <w:rPr>
+        <w:u w:val="none"/>
+      </w:rPr>
+    </w:lvl>
+    <w:lvl w:ilvl="4">
+      <w:start w:val="1"/>
+      <w:numFmt w:val="bullet"/>
+      <w:lvlText w:val="-"/>
+      <w:lvlJc w:val="left"/>
+      <w:pPr>
+        <w:ind w:left="3600" w:hanging="360"/>
+      </w:pPr>
+      <w:rPr>
+        <w:u w:val="none"/>
+      </w:rPr>
+    </w:lvl>
+    <w:lvl w:ilvl="5">
+      <w:start w:val="1"/>
+      <w:numFmt w:val="bullet"/>
+      <w:lvlText w:val="-"/>
+      <w:lvlJc w:val="left"/>
+      <w:pPr>
+        <w:ind w:left="4320" w:hanging="360"/>
+      </w:pPr>
+      <w:rPr>
+        <w:u w:val="none"/>
+      </w:rPr>
+    </w:lvl>
+    <w:lvl w:ilvl="6">
+      <w:start w:val="1"/>
+      <w:numFmt w:val="bullet"/>
+      <w:lvlText w:val="-"/>
+      <w:lvlJc w:val="left"/>
+      <w:pPr>
+        <w:ind w:left="5040" w:hanging="360"/>
+      </w:pPr>
+      <w:rPr>
+        <w:u w:val="none"/>
+      </w:rPr>
+    </w:lvl>
+    <w:lvl w:ilvl="7">
+      <w:start w:val="1"/>
+      <w:numFmt w:val="bullet"/>
+      <w:lvlText w:val="-"/>
+      <w:lvlJc w:val="left"/>
+      <w:pPr>
+        <w:ind w:left="5760" w:hanging="360"/>
+      </w:pPr>
+      <w:rPr>
+        <w:u w:val="none"/>
+      </w:rPr>
+    </w:lvl>
+    <w:lvl w:ilvl="8">
+      <w:start w:val="1"/>
+      <w:numFmt w:val="bullet"/>
+      <w:lvlText w:val="-"/>
+      <w:lvlJc w:val="left"/>
+      <w:pPr>
+        <w:ind w:left="6480" w:hanging="360"/>
+      </w:pPr>
+      <w:rPr>
+        <w:u w:val="none"/>
+      </w:rPr>
+    </w:lvl>
+  </w:abstractNum>
+  <w:abstractNum w:abstractNumId="6">
+    <w:lvl w:ilvl="0">
+      <w:start w:val="1"/>
+      <w:numFmt w:val="bullet"/>
+      <w:lvlText w:val="-"/>
+      <w:lvlJc w:val="left"/>
+      <w:pPr>
+        <w:ind w:left="425.19685039370086" w:hanging="360"/>
+      </w:pPr>
+      <w:rPr>
+        <w:u w:val="none"/>
+      </w:rPr>
+    </w:lvl>
+    <w:lvl w:ilvl="1">
+      <w:start w:val="1"/>
+      <w:numFmt w:val="bullet"/>
+      <w:lvlText w:val="-"/>
+      <w:lvlJc w:val="left"/>
+      <w:pPr>
+        <w:ind w:left="1440" w:hanging="360"/>
+      </w:pPr>
+      <w:rPr>
+        <w:u w:val="none"/>
+      </w:rPr>
+    </w:lvl>
+    <w:lvl w:ilvl="2">
+      <w:start w:val="1"/>
+      <w:numFmt w:val="bullet"/>
+      <w:lvlText w:val="-"/>
+      <w:lvlJc w:val="left"/>
+      <w:pPr>
+        <w:ind w:left="2160" w:hanging="360"/>
+      </w:pPr>
+      <w:rPr>
+        <w:u w:val="none"/>
+      </w:rPr>
+    </w:lvl>
+    <w:lvl w:ilvl="3">
+      <w:start w:val="1"/>
+      <w:numFmt w:val="bullet"/>
+      <w:lvlText w:val="-"/>
+      <w:lvlJc w:val="left"/>
+      <w:pPr>
+        <w:ind w:left="2880" w:hanging="360"/>
+      </w:pPr>
+      <w:rPr>
+        <w:u w:val="none"/>
+      </w:rPr>
+    </w:lvl>
+    <w:lvl w:ilvl="4">
+      <w:start w:val="1"/>
+      <w:numFmt w:val="bullet"/>
+      <w:lvlText w:val="-"/>
+      <w:lvlJc w:val="left"/>
+      <w:pPr>
+        <w:ind w:left="3600" w:hanging="360"/>
+      </w:pPr>
+      <w:rPr>
+        <w:u w:val="none"/>
+      </w:rPr>
+    </w:lvl>
+    <w:lvl w:ilvl="5">
+      <w:start w:val="1"/>
+      <w:numFmt w:val="bullet"/>
+      <w:lvlText w:val="-"/>
+      <w:lvlJc w:val="left"/>
+      <w:pPr>
+        <w:ind w:left="4320" w:hanging="360"/>
+      </w:pPr>
+      <w:rPr>
+        <w:u w:val="none"/>
+      </w:rPr>
+    </w:lvl>
+    <w:lvl w:ilvl="6">
+      <w:start w:val="1"/>
+      <w:numFmt w:val="bullet"/>
+      <w:lvlText w:val="-"/>
+      <w:lvlJc w:val="left"/>
+      <w:pPr>
+        <w:ind w:left="5040" w:hanging="360"/>
+      </w:pPr>
+      <w:rPr>
+        <w:u w:val="none"/>
+      </w:rPr>
+    </w:lvl>
+    <w:lvl w:ilvl="7">
+      <w:start w:val="1"/>
+      <w:numFmt w:val="bullet"/>
+      <w:lvlText w:val="-"/>
+      <w:lvlJc w:val="left"/>
+      <w:pPr>
+        <w:ind w:left="5760" w:hanging="360"/>
+      </w:pPr>
+      <w:rPr>
+        <w:u w:val="none"/>
+      </w:rPr>
+    </w:lvl>
+    <w:lvl w:ilvl="8">
+      <w:start w:val="1"/>
+      <w:numFmt w:val="bullet"/>
+      <w:lvlText w:val="-"/>
+      <w:lvlJc w:val="left"/>
+      <w:pPr>
+        <w:ind w:left="6480" w:hanging="360"/>
+      </w:pPr>
+      <w:rPr>
+        <w:u w:val="none"/>
+      </w:rPr>
+    </w:lvl>
+  </w:abstractNum>
+  <w:abstractNum w:abstractNumId="7">
+    <w:lvl w:ilvl="0">
+      <w:start w:val="1"/>
       <w:numFmt w:val="decimal"/>
       <w:lvlText w:val="%1."/>
       <w:lvlJc w:val="left"/>
@@ -1224,7 +5181,7 @@
       </w:rPr>
     </w:lvl>
   </w:abstractNum>
-  <w:abstractNum w:abstractNumId="2">
+  <w:abstractNum w:abstractNumId="8">
     <w:lvl w:ilvl="0">
       <w:start w:val="1"/>
       <w:numFmt w:val="decimal"/>
@@ -1236,6 +5193,118 @@
       <w:rPr>
         <w:sz w:val="10"/>
         <w:szCs w:val="10"/>
+        <w:u w:val="none"/>
+      </w:rPr>
+    </w:lvl>
+    <w:lvl w:ilvl="1">
+      <w:start w:val="1"/>
+      <w:numFmt w:val="lowerLetter"/>
+      <w:lvlText w:val="%2."/>
+      <w:lvlJc w:val="left"/>
+      <w:pPr>
+        <w:ind w:left="1440" w:hanging="360"/>
+      </w:pPr>
+      <w:rPr>
+        <w:u w:val="none"/>
+      </w:rPr>
+    </w:lvl>
+    <w:lvl w:ilvl="2">
+      <w:start w:val="1"/>
+      <w:numFmt w:val="lowerRoman"/>
+      <w:lvlText w:val="%3."/>
+      <w:lvlJc w:val="right"/>
+      <w:pPr>
+        <w:ind w:left="2160" w:hanging="360"/>
+      </w:pPr>
+      <w:rPr>
+        <w:u w:val="none"/>
+      </w:rPr>
+    </w:lvl>
+    <w:lvl w:ilvl="3">
+      <w:start w:val="1"/>
+      <w:numFmt w:val="decimal"/>
+      <w:lvlText w:val="%4."/>
+      <w:lvlJc w:val="left"/>
+      <w:pPr>
+        <w:ind w:left="2880" w:hanging="360"/>
+      </w:pPr>
+      <w:rPr>
+        <w:u w:val="none"/>
+      </w:rPr>
+    </w:lvl>
+    <w:lvl w:ilvl="4">
+      <w:start w:val="1"/>
+      <w:numFmt w:val="lowerLetter"/>
+      <w:lvlText w:val="%5."/>
+      <w:lvlJc w:val="left"/>
+      <w:pPr>
+        <w:ind w:left="3600" w:hanging="360"/>
+      </w:pPr>
+      <w:rPr>
+        <w:u w:val="none"/>
+      </w:rPr>
+    </w:lvl>
+    <w:lvl w:ilvl="5">
+      <w:start w:val="1"/>
+      <w:numFmt w:val="lowerRoman"/>
+      <w:lvlText w:val="%6."/>
+      <w:lvlJc w:val="right"/>
+      <w:pPr>
+        <w:ind w:left="4320" w:hanging="360"/>
+      </w:pPr>
+      <w:rPr>
+        <w:u w:val="none"/>
+      </w:rPr>
+    </w:lvl>
+    <w:lvl w:ilvl="6">
+      <w:start w:val="1"/>
+      <w:numFmt w:val="decimal"/>
+      <w:lvlText w:val="%7."/>
+      <w:lvlJc w:val="left"/>
+      <w:pPr>
+        <w:ind w:left="5040" w:hanging="360"/>
+      </w:pPr>
+      <w:rPr>
+        <w:u w:val="none"/>
+      </w:rPr>
+    </w:lvl>
+    <w:lvl w:ilvl="7">
+      <w:start w:val="1"/>
+      <w:numFmt w:val="lowerLetter"/>
+      <w:lvlText w:val="%8."/>
+      <w:lvlJc w:val="left"/>
+      <w:pPr>
+        <w:ind w:left="5760" w:hanging="360"/>
+      </w:pPr>
+      <w:rPr>
+        <w:u w:val="none"/>
+      </w:rPr>
+    </w:lvl>
+    <w:lvl w:ilvl="8">
+      <w:start w:val="1"/>
+      <w:numFmt w:val="lowerRoman"/>
+      <w:lvlText w:val="%9."/>
+      <w:lvlJc w:val="right"/>
+      <w:pPr>
+        <w:ind w:left="6480" w:hanging="360"/>
+      </w:pPr>
+      <w:rPr>
+        <w:u w:val="none"/>
+      </w:rPr>
+    </w:lvl>
+  </w:abstractNum>
+  <w:abstractNum w:abstractNumId="9">
+    <w:lvl w:ilvl="0">
+      <w:start w:val="1"/>
+      <w:numFmt w:val="decimal"/>
+      <w:lvlText w:val="%1."/>
+      <w:lvlJc w:val="left"/>
+      <w:pPr>
+        <w:ind w:left="425.19685039370086" w:hanging="360"/>
+      </w:pPr>
+      <w:rPr>
+        <w:sz w:val="28"/>
+        <w:szCs w:val="28"/>
         <w:u w:val="none"/>
       </w:rPr>
     </w:lvl>
@@ -1341,6 +5410,27 @@
   </w:num>
   <w:num w:numId="2">
     <w:abstractNumId w:val="2"/>
+  </w:num>
+  <w:num w:numId="3">
+    <w:abstractNumId w:val="3"/>
+  </w:num>
+  <w:num w:numId="4">
+    <w:abstractNumId w:val="4"/>
+  </w:num>
+  <w:num w:numId="5">
+    <w:abstractNumId w:val="5"/>
+  </w:num>
+  <w:num w:numId="6">
+    <w:abstractNumId w:val="6"/>
+  </w:num>
+  <w:num w:numId="7">
+    <w:abstractNumId w:val="7"/>
+  </w:num>
+  <w:num w:numId="8">
+    <w:abstractNumId w:val="8"/>
+  </w:num>
+  <w:num w:numId="9">
+    <w:abstractNumId w:val="9"/>
   </w:num>
 </w:numbering>
 </file>
@@ -1482,6 +5572,19 @@
       <w:sz w:val="48"/>
       <w:szCs w:val="48"/>
     </w:rPr>
+  </w:style>
+  <w:style w:type="table" w:styleId="Table1">
+    <w:basedOn w:val="TableNormal"/>
+    <w:tblPr>
+      <w:tblStyleRowBandSize w:val="1"/>
+      <w:tblStyleColBandSize w:val="1"/>
+      <w:tblCellMar>
+        <w:top w:w="100.0" w:type="dxa"/>
+        <w:left w:w="100.0" w:type="dxa"/>
+        <w:bottom w:w="100.0" w:type="dxa"/>
+        <w:right w:w="100.0" w:type="dxa"/>
+      </w:tblCellMar>
+    </w:tblPr>
   </w:style>
 </w:styles>
 </file>

</xml_diff>